<commit_message>
Finish statistics chapters in LSR
</commit_message>
<xml_diff>
--- a/Stats/LSR/LSR_Chapter17_BayesianStatistics.docx
+++ b/Stats/LSR/LSR_Chapter17_BayesianStatistics.docx
@@ -1,6 +1,6 @@
 
 <file path=word/document.xml><?xml version="1.0" encoding="utf-8"?>
-<w:document xmlns:wpc="http://schemas.microsoft.com/office/word/2010/wordprocessingCanvas" xmlns:cx="http://schemas.microsoft.com/office/drawing/2014/chartex" xmlns:cx1="http://schemas.microsoft.com/office/drawing/2015/9/8/chartex" xmlns:cx2="http://schemas.microsoft.com/office/drawing/2015/10/21/chartex" xmlns:cx3="http://schemas.microsoft.com/office/drawing/2016/5/9/chartex" xmlns:cx4="http://schemas.microsoft.com/office/drawing/2016/5/10/chartex" xmlns:cx5="http://schemas.microsoft.com/office/drawing/2016/5/11/chartex" xmlns:cx6="http://schemas.microsoft.com/office/drawing/2016/5/12/chartex" xmlns:cx7="http://schemas.microsoft.com/office/drawing/2016/5/13/chartex" xmlns:cx8="http://schemas.microsoft.com/office/drawing/2016/5/14/chartex" xmlns:mc="http://schemas.openxmlformats.org/markup-compatibility/2006" xmlns:aink="http://schemas.microsoft.com/office/drawing/2016/ink" xmlns:am3d="http://schemas.microsoft.com/office/drawing/2017/model3d" xmlns:o="urn:schemas-microsoft-com:office:office" xmlns:r="http://schemas.openxmlformats.org/officeDocument/2006/relationships" xmlns:m="http://schemas.openxmlformats.org/officeDocument/2006/math" xmlns:v="urn:schemas-microsoft-com:vml" xmlns:wp14="http://schemas.microsoft.com/office/word/2010/wordprocessingDrawing" xmlns:wp="http://schemas.openxmlformats.org/drawingml/2006/wordprocessingDrawing" xmlns:w10="urn:schemas-microsoft-com:office:word" xmlns:w="http://schemas.openxmlformats.org/wordprocessingml/2006/main" xmlns:w14="http://schemas.microsoft.com/office/word/2010/wordml" xmlns:w15="http://schemas.microsoft.com/office/word/2012/wordml" xmlns:w16cid="http://schemas.microsoft.com/office/word/2016/wordml/cid" xmlns:w16se="http://schemas.microsoft.com/office/word/2015/wordml/symex" xmlns:wpg="http://schemas.microsoft.com/office/word/2010/wordprocessingGroup" xmlns:wpi="http://schemas.microsoft.com/office/word/2010/wordprocessingInk" xmlns:wne="http://schemas.microsoft.com/office/word/2006/wordml" xmlns:wps="http://schemas.microsoft.com/office/word/2010/wordprocessingShape" mc:Ignorable="w14 w15 w16se w16cid wp14">
+<w:document xmlns:wpc="http://schemas.microsoft.com/office/word/2010/wordprocessingCanvas" xmlns:mc="http://schemas.openxmlformats.org/markup-compatibility/2006" xmlns:o="urn:schemas-microsoft-com:office:office" xmlns:r="http://schemas.openxmlformats.org/officeDocument/2006/relationships" xmlns:m="http://schemas.openxmlformats.org/officeDocument/2006/math" xmlns:v="urn:schemas-microsoft-com:vml" xmlns:wp14="http://schemas.microsoft.com/office/word/2010/wordprocessingDrawing" xmlns:wp="http://schemas.openxmlformats.org/drawingml/2006/wordprocessingDrawing" xmlns:w10="urn:schemas-microsoft-com:office:word" xmlns:w="http://schemas.openxmlformats.org/wordprocessingml/2006/main" xmlns:w14="http://schemas.microsoft.com/office/word/2010/wordml" xmlns:w15="http://schemas.microsoft.com/office/word/2012/wordml" xmlns:wpg="http://schemas.microsoft.com/office/word/2010/wordprocessingGroup" xmlns:wpi="http://schemas.microsoft.com/office/word/2010/wordprocessingInk" xmlns:wne="http://schemas.microsoft.com/office/word/2006/wordml" xmlns:wps="http://schemas.microsoft.com/office/word/2010/wordprocessingShape" mc:Ignorable="w14 w15 wp14">
   <w:body>
     <w:p>
       <w:pPr>
@@ -12908,19 +12908,7 @@
         <w:ind w:left="1080"/>
       </w:pPr>
       <w:r>
-        <w:t>Apparent</w:t>
-      </w:r>
-      <w:r>
-        <w:t xml:space="preserve">ly this omission is deliberate b/c the author was of the </w:t>
-      </w:r>
-      <w:r>
-        <w:t xml:space="preserve">opinion that when </w:t>
-      </w:r>
-      <w:r>
-        <w:t xml:space="preserve">homoscedasticity is violated, </w:t>
-      </w:r>
-      <w:r>
-        <w:t xml:space="preserve">results of a t-test are uninterpretable. </w:t>
+        <w:t xml:space="preserve">Apparently this omission is deliberate b/c the author was of the opinion that when homoscedasticity is violated, results of a t-test are uninterpretable. </w:t>
       </w:r>
     </w:p>
     <w:p>
@@ -13123,13 +13111,7 @@
         <w:ind w:left="1080"/>
       </w:pPr>
       <w:r>
-        <w:t xml:space="preserve">null here specifies an effect size of 0, since the </w:t>
-      </w:r>
-      <w:r>
-        <w:t xml:space="preserve">2 </w:t>
-      </w:r>
-      <w:r>
-        <w:t xml:space="preserve">means are identical. </w:t>
+        <w:t xml:space="preserve">null here specifies an effect size of 0, since the 2 means are identical. </w:t>
       </w:r>
     </w:p>
     <w:p>
@@ -13142,13 +13124,7 @@
         <w:ind w:left="1080"/>
       </w:pPr>
       <w:r>
-        <w:t xml:space="preserve">The alternative states there </w:t>
-      </w:r>
-      <w:r>
-        <w:t xml:space="preserve">IS </w:t>
-      </w:r>
-      <w:r>
-        <w:t xml:space="preserve">an effect, but doesn’t specify exactly </w:t>
+        <w:t xml:space="preserve">The alternative states there IS an effect, but doesn’t specify exactly </w:t>
       </w:r>
       <w:r>
         <w:rPr>
@@ -13157,269 +13133,248 @@
         <w:t>how big</w:t>
       </w:r>
       <w:r>
+        <w:t xml:space="preserve"> it will be. </w:t>
+      </w:r>
+    </w:p>
+    <w:p>
+      <w:pPr>
+        <w:pStyle w:val="ListBullet"/>
+        <w:tabs>
+          <w:tab w:val="clear" w:pos="720"/>
+          <w:tab w:val="num" w:pos="1080"/>
+        </w:tabs>
+        <w:ind w:left="1080"/>
+      </w:pPr>
+      <w:r>
+        <w:rPr>
+          <w:b/>
+        </w:rPr>
+        <w:t>r</w:t>
+      </w:r>
+      <w:r>
+        <w:t xml:space="preserve"> here relates to </w:t>
+      </w:r>
+      <w:r>
+        <w:rPr>
+          <w:i/>
+        </w:rPr>
+        <w:t>how big the effect is expected to be according to the alternative</w:t>
+      </w:r>
+    </w:p>
+    <w:p>
+      <w:pPr>
+        <w:pStyle w:val="ListBullet"/>
+        <w:tabs>
+          <w:tab w:val="clear" w:pos="720"/>
+          <w:tab w:val="num" w:pos="1080"/>
+        </w:tabs>
+        <w:ind w:left="1080"/>
+      </w:pPr>
+      <w:r>
+        <w:t>Check ?ttestBF to get more details.</w:t>
+      </w:r>
+    </w:p>
+    <w:p>
+      <w:pPr>
+        <w:pStyle w:val="ListBullet"/>
+      </w:pPr>
+      <w:r>
+        <w:t xml:space="preserve">Instead, focus on </w:t>
+      </w:r>
+      <w:r>
+        <w:rPr>
+          <w:b/>
+        </w:rPr>
+        <w:t>1.754927</w:t>
+      </w:r>
+      <w:r>
+        <w:t xml:space="preserve">, </w:t>
+      </w:r>
+      <w:r>
+        <w:t xml:space="preserve">the </w:t>
+      </w:r>
+      <w:r>
+        <w:t>BF</w:t>
+      </w:r>
+      <w:r>
         <w:t xml:space="preserve"> </w:t>
       </w:r>
       <w:r>
-        <w:t xml:space="preserve">it </w:t>
-      </w:r>
-      <w:r>
-        <w:t xml:space="preserve">will be. </w:t>
-      </w:r>
-    </w:p>
-    <w:p>
-      <w:pPr>
-        <w:pStyle w:val="ListBullet"/>
-        <w:tabs>
-          <w:tab w:val="clear" w:pos="720"/>
-          <w:tab w:val="num" w:pos="1080"/>
-        </w:tabs>
-        <w:ind w:left="1080"/>
-      </w:pPr>
-      <w:r>
-        <w:rPr>
-          <w:b/>
-        </w:rPr>
-        <w:t>r</w:t>
-      </w:r>
-      <w:r>
-        <w:t xml:space="preserve"> here relates to </w:t>
+        <w:sym w:font="Wingdings" w:char="F0E8"/>
+      </w:r>
+      <w:r>
+        <w:t xml:space="preserve"> </w:t>
+      </w:r>
+      <w:r>
+        <w:t>the evidence provided by the</w:t>
+      </w:r>
+      <w:r>
+        <w:t>se data are about 1.8:1 in favo</w:t>
+      </w:r>
+      <w:r>
+        <w:t xml:space="preserve">r of the alternative. </w:t>
+      </w:r>
+    </w:p>
+    <w:p>
+      <w:pPr>
+        <w:pStyle w:val="ListBullet"/>
+      </w:pPr>
+      <w:r>
+        <w:t xml:space="preserve">Before moving on, it’s worth highlighting the difference between the orthodox </w:t>
+      </w:r>
+      <w:r>
+        <w:t xml:space="preserve">+ Bayesian </w:t>
+      </w:r>
+      <w:r>
+        <w:t xml:space="preserve">test results </w:t>
+      </w:r>
+    </w:p>
+    <w:p>
+      <w:pPr>
+        <w:pStyle w:val="ListBullet"/>
+      </w:pPr>
+      <w:r>
+        <w:t xml:space="preserve">According to the </w:t>
+      </w:r>
+      <w:r>
+        <w:rPr>
+          <w:u w:val="single"/>
+        </w:rPr>
+        <w:t>orthodox test</w:t>
+      </w:r>
+      <w:r>
+        <w:t xml:space="preserve">, we obtained a significant result, though only barely. </w:t>
+      </w:r>
+    </w:p>
+    <w:p>
+      <w:pPr>
+        <w:pStyle w:val="ListBullet"/>
+      </w:pPr>
+      <w:r>
+        <w:t>Nevertheless, man</w:t>
+      </w:r>
+      <w:r>
+        <w:t>y people would happily accept p =</w:t>
+      </w:r>
+      <w:r>
+        <w:t xml:space="preserve"> .043 as reasonably</w:t>
+      </w:r>
+      <w:r>
+        <w:t xml:space="preserve"> strong evidence for an effect</w:t>
+      </w:r>
+    </w:p>
+    <w:p>
+      <w:pPr>
+        <w:pStyle w:val="ListBullet"/>
+      </w:pPr>
+      <w:r>
+        <w:t xml:space="preserve">In contrast, notice the </w:t>
+      </w:r>
+      <w:r>
+        <w:rPr>
+          <w:u w:val="single"/>
+        </w:rPr>
+        <w:t>Bayesian test</w:t>
+      </w:r>
+      <w:r>
+        <w:t xml:space="preserve"> does</w:t>
+      </w:r>
+      <w:r>
+        <w:t>n’t even reach 2:1 odds in favo</w:t>
+      </w:r>
+      <w:r>
+        <w:t xml:space="preserve">r of an effect, + would be considered </w:t>
       </w:r>
       <w:r>
         <w:rPr>
           <w:i/>
         </w:rPr>
-        <w:t>how big the effect is expected to be according to the alternative</w:t>
-      </w:r>
-    </w:p>
-    <w:p>
-      <w:pPr>
-        <w:pStyle w:val="ListBullet"/>
-        <w:tabs>
-          <w:tab w:val="clear" w:pos="720"/>
-          <w:tab w:val="num" w:pos="1080"/>
-        </w:tabs>
-        <w:ind w:left="1080"/>
-      </w:pPr>
-      <w:r>
-        <w:t xml:space="preserve">Check </w:t>
-      </w:r>
-      <w:r>
-        <w:t>?ttestBF to get more details.</w:t>
-      </w:r>
-    </w:p>
-    <w:p>
-      <w:pPr>
-        <w:pStyle w:val="ListBullet"/>
-      </w:pPr>
-      <w:r>
-        <w:t xml:space="preserve">Instead, focus on </w:t>
-      </w:r>
-      <w:r>
-        <w:rPr>
-          <w:b/>
-        </w:rPr>
-        <w:t>1.754927</w:t>
-      </w:r>
-      <w:r>
-        <w:t xml:space="preserve">, </w:t>
-      </w:r>
-      <w:r>
-        <w:t xml:space="preserve">the </w:t>
-      </w:r>
-      <w:r>
-        <w:t>BF</w:t>
+        <w:t>very weak evidence</w:t>
+      </w:r>
+      <w:r>
+        <w:t xml:space="preserve"> at best. </w:t>
+      </w:r>
+    </w:p>
+    <w:p>
+      <w:pPr>
+        <w:pStyle w:val="ListBullet"/>
+        <w:rPr>
+          <w:highlight w:val="yellow"/>
+        </w:rPr>
+      </w:pPr>
+      <w:r>
+        <w:t>In my experience t</w:t>
+      </w:r>
+      <w:r>
+        <w:t xml:space="preserve">hat’s a pretty typical outcome, as </w:t>
+      </w:r>
+      <w:r>
+        <w:rPr>
+          <w:highlight w:val="yellow"/>
+        </w:rPr>
+        <w:t xml:space="preserve">Bayesian methods usually require more evidence before rejecting the null. </w:t>
+      </w:r>
+    </w:p>
+    <w:p>
+      <w:pPr>
+        <w:pStyle w:val="ListBullet"/>
+        <w:tabs>
+          <w:tab w:val="clear" w:pos="720"/>
+          <w:tab w:val="num" w:pos="360"/>
+        </w:tabs>
+        <w:ind w:left="360"/>
+      </w:pPr>
+      <w:r>
+        <w:rPr>
+          <w:u w:val="single"/>
+        </w:rPr>
+        <w:t>Paired samples t-test</w:t>
       </w:r>
       <w:r>
         <w:t xml:space="preserve"> </w:t>
       </w:r>
-      <w:r>
-        <w:sym w:font="Wingdings" w:char="F0E8"/>
+    </w:p>
+    <w:p>
+      <w:pPr>
+        <w:pStyle w:val="ListBullet"/>
+      </w:pPr>
+      <w:r>
+        <w:t xml:space="preserve">Section 13.5 w/ </w:t>
+      </w:r>
+      <w:r>
+        <w:t xml:space="preserve">the chico data </w:t>
+      </w:r>
+      <w:r>
+        <w:t>(</w:t>
+      </w:r>
+      <w:r>
+        <w:t xml:space="preserve">students grades measured on </w:t>
+      </w:r>
+      <w:r>
+        <w:t>2 tests),</w:t>
+      </w:r>
+      <w:r>
+        <w:t xml:space="preserve"> we were interested in finding out whether grades went up from test 1 to test 2. </w:t>
+      </w:r>
+    </w:p>
+    <w:p>
+      <w:pPr>
+        <w:pStyle w:val="ListBullet"/>
+      </w:pPr>
+      <w:r>
+        <w:t xml:space="preserve">B/c every student did both tests, we used a </w:t>
+      </w:r>
+      <w:r>
+        <w:rPr>
+          <w:b/>
+        </w:rPr>
+        <w:t>paired samples t-test</w:t>
       </w:r>
       <w:r>
         <w:t xml:space="preserve"> </w:t>
       </w:r>
       <w:r>
-        <w:t>the evidence provided by the</w:t>
-      </w:r>
-      <w:r>
-        <w:t>se data are about 1.8:1 in favo</w:t>
-      </w:r>
-      <w:r>
-        <w:t xml:space="preserve">r of the alternative. </w:t>
-      </w:r>
-    </w:p>
-    <w:p>
-      <w:pPr>
-        <w:pStyle w:val="ListBullet"/>
-      </w:pPr>
-      <w:r>
-        <w:t xml:space="preserve">Before moving on, it’s worth highlighting the difference between the orthodox </w:t>
-      </w:r>
-      <w:r>
-        <w:t xml:space="preserve">+ </w:t>
-      </w:r>
-      <w:r>
-        <w:t>Bayesian</w:t>
-      </w:r>
-      <w:r>
-        <w:t xml:space="preserve"> </w:t>
-      </w:r>
-      <w:r>
-        <w:t xml:space="preserve">test results </w:t>
-      </w:r>
-    </w:p>
-    <w:p>
-      <w:pPr>
-        <w:pStyle w:val="ListBullet"/>
-      </w:pPr>
-      <w:r>
-        <w:t xml:space="preserve">According to the </w:t>
-      </w:r>
-      <w:r>
-        <w:rPr>
-          <w:u w:val="single"/>
-        </w:rPr>
-        <w:t>orthodox test</w:t>
-      </w:r>
-      <w:r>
-        <w:t xml:space="preserve">, we obtained a significant result, though only barely. </w:t>
-      </w:r>
-    </w:p>
-    <w:p>
-      <w:pPr>
-        <w:pStyle w:val="ListBullet"/>
-      </w:pPr>
-      <w:r>
-        <w:t>Nevertheless, man</w:t>
-      </w:r>
-      <w:r>
-        <w:t>y people would happily accept p =</w:t>
-      </w:r>
-      <w:r>
-        <w:t xml:space="preserve"> .043 as reasonably</w:t>
-      </w:r>
-      <w:r>
-        <w:t xml:space="preserve"> strong evidence for an effect</w:t>
-      </w:r>
-    </w:p>
-    <w:p>
-      <w:pPr>
-        <w:pStyle w:val="ListBullet"/>
-      </w:pPr>
-      <w:r>
-        <w:t xml:space="preserve">In contrast, notice the </w:t>
-      </w:r>
-      <w:r>
-        <w:rPr>
-          <w:u w:val="single"/>
-        </w:rPr>
-        <w:t>Bayesian test</w:t>
-      </w:r>
-      <w:r>
-        <w:t xml:space="preserve"> does</w:t>
-      </w:r>
-      <w:r>
-        <w:t>n’t even reach 2:1 odds in favo</w:t>
-      </w:r>
-      <w:r>
-        <w:t xml:space="preserve">r of an effect, + would be considered </w:t>
-      </w:r>
-      <w:r>
-        <w:rPr>
-          <w:i/>
-        </w:rPr>
-        <w:t>very weak evidence</w:t>
-      </w:r>
-      <w:r>
-        <w:t xml:space="preserve"> at best. </w:t>
-      </w:r>
-    </w:p>
-    <w:p>
-      <w:pPr>
-        <w:pStyle w:val="ListBullet"/>
-        <w:rPr>
-          <w:highlight w:val="yellow"/>
-        </w:rPr>
-      </w:pPr>
-      <w:r>
-        <w:t>In my experience t</w:t>
-      </w:r>
-      <w:r>
-        <w:t xml:space="preserve">hat’s a pretty typical outcome, as </w:t>
-      </w:r>
-      <w:r>
-        <w:rPr>
-          <w:highlight w:val="yellow"/>
-        </w:rPr>
-        <w:t xml:space="preserve">Bayesian methods usually require more evidence before rejecting the null. </w:t>
-      </w:r>
-    </w:p>
-    <w:p>
-      <w:pPr>
-        <w:pStyle w:val="ListBullet"/>
-        <w:tabs>
-          <w:tab w:val="clear" w:pos="720"/>
-          <w:tab w:val="num" w:pos="360"/>
-        </w:tabs>
-        <w:ind w:left="360"/>
-      </w:pPr>
-      <w:r>
-        <w:rPr>
-          <w:u w:val="single"/>
-        </w:rPr>
-        <w:t>Paired samples t-test</w:t>
-      </w:r>
-      <w:r>
-        <w:t xml:space="preserve"> </w:t>
-      </w:r>
-    </w:p>
-    <w:p>
-      <w:pPr>
-        <w:pStyle w:val="ListBullet"/>
-      </w:pPr>
-      <w:r>
-        <w:t xml:space="preserve">Section 13.5 w/ </w:t>
-      </w:r>
-      <w:r>
-        <w:t xml:space="preserve">the chico data </w:t>
-      </w:r>
-      <w:r>
-        <w:t>(</w:t>
-      </w:r>
-      <w:r>
-        <w:t xml:space="preserve">students grades measured on </w:t>
-      </w:r>
-      <w:r>
-        <w:t>2 tests),</w:t>
-      </w:r>
-      <w:r>
-        <w:t xml:space="preserve"> we were interested in finding out whether grades went up from test 1 to test 2. </w:t>
-      </w:r>
-    </w:p>
-    <w:p>
-      <w:pPr>
-        <w:pStyle w:val="ListBullet"/>
-      </w:pPr>
-      <w:r>
-        <w:t xml:space="preserve">B/c every student did both tests, we used a </w:t>
-      </w:r>
-      <w:r>
-        <w:rPr>
-          <w:b/>
-        </w:rPr>
-        <w:t>paired samples t-test</w:t>
-      </w:r>
-      <w:r>
-        <w:t xml:space="preserve"> </w:t>
-      </w:r>
-      <w:r>
-        <w:t>to analyz</w:t>
-      </w:r>
-      <w:r>
-        <w:t>e the data</w:t>
-      </w:r>
-      <w:r>
-        <w:t xml:space="preserve"> </w:t>
+        <w:t xml:space="preserve">to analyze the data </w:t>
       </w:r>
       <w:r>
         <w:t xml:space="preserve">using </w:t>
@@ -13708,183 +13663,1848 @@
         <w:ind w:left="360"/>
       </w:pPr>
       <w:r>
-        <w:t xml:space="preserve">Okay, so now we’ve seen Bayesian equivalents to orthodox chi-square tests + t-tests. What’s next? If I were to follow the same progression that I used when developing the orthodox tests you’d expect to see ANOVA next, but I think it’s a little clearer if we start w/ regression. 17.6.1 A quick refresher In Chapter 15 I used the parenthood data to illustrate the basic ideas behind regression. To remind you of what that data set looks like, here’s the first six observations: &gt; load(parenthood.Rdata) &gt; head(parenthood) dan.sleep baby.sleep dan.grump day 1 7.59 10.18 56 1 2 7.91 11.66 60 2 3 5.14 7.92 82 3 4 7.71 9.61 55 4 5 6.68 9.75 67 5 6 5.99 5.04 72 6 Back in Chapter 15 I proposed a theory in which my grumpiness (dan.grump) on any given day is related to the amount of sleep I got the night before (dan.sleep), + possibly to the amount of sleep our baby got (baby.sleep), though probably not to the day on which we took the measurement. We tested this using a regression model. In order to estimate the regression model we used the lm() function, like so: &gt; model &lt;- lm( + formula = dan.grump ~ dan.sleep + day + baby.sleep, + data = parenthood + ) The hypothesis tests for each of the terms in the regression model were extracted using the summary() function, a (somewhat truncated) version of which is shown below: &gt; summary(model) BLAH BLAH BLAH Coefficients: Estimate Std. Error t value Pr(&gt;|t|) (Intercept) 126.278707 3.242492 38.945 regressionBF( + formula = dan.grump ~ dan.sleep + day + baby.sleep, + data = parenthood + ) So that’s pretty straightforward: it’s exactly what we’ve been doing throughout the book. The output, however, is a little different from what you get from lm(). Here’s what we get: </w:t>
+        <w:t xml:space="preserve">Okay, so now we’ve seen Bayesian equivalents to orthodox chi-square tests + t-tests. </w:t>
+      </w:r>
+    </w:p>
+    <w:p>
+      <w:pPr>
+        <w:pStyle w:val="ListBullet"/>
+        <w:tabs>
+          <w:tab w:val="clear" w:pos="720"/>
+          <w:tab w:val="num" w:pos="360"/>
+        </w:tabs>
+        <w:ind w:left="360"/>
+      </w:pPr>
+      <w:r>
+        <w:t xml:space="preserve">Ch. </w:t>
+      </w:r>
+      <w:r>
+        <w:t xml:space="preserve">15 </w:t>
+      </w:r>
+      <w:r>
+        <w:sym w:font="Wingdings" w:char="F0E0"/>
+      </w:r>
+      <w:r>
+        <w:t xml:space="preserve"> </w:t>
+      </w:r>
+      <w:r>
+        <w:t>used parenthood data to illustrate basic ideas behind regression</w:t>
+      </w:r>
+      <w:r>
+        <w:t xml:space="preserve"> + </w:t>
+      </w:r>
+      <w:r>
+        <w:t>proposed a theory in which grumpine</w:t>
+      </w:r>
+      <w:r>
+        <w:t xml:space="preserve">ss (dan.grump) on any given day = </w:t>
+      </w:r>
+      <w:r>
+        <w:t xml:space="preserve">related to amount of sleep the night before (dan.sleep), + possibly amount of sleep baby got (baby.sleep), though probably not to the day on which we took the measurement. </w:t>
+      </w:r>
+    </w:p>
+    <w:p>
+      <w:pPr>
+        <w:pStyle w:val="ListBullet"/>
+        <w:tabs>
+          <w:tab w:val="clear" w:pos="720"/>
+          <w:tab w:val="num" w:pos="360"/>
+        </w:tabs>
+        <w:ind w:left="360"/>
+      </w:pPr>
+      <w:r>
+        <w:t xml:space="preserve">Tested </w:t>
+      </w:r>
+      <w:r>
+        <w:t xml:space="preserve">this </w:t>
+      </w:r>
+      <w:r>
+        <w:t xml:space="preserve">w/ </w:t>
+      </w:r>
+      <w:r>
+        <w:t>a regression model</w:t>
+      </w:r>
+    </w:p>
+    <w:p>
+      <w:pPr>
+        <w:pStyle w:val="ListBullet"/>
+        <w:tabs>
+          <w:tab w:val="clear" w:pos="720"/>
+          <w:tab w:val="num" w:pos="360"/>
+        </w:tabs>
+        <w:ind w:left="360"/>
+      </w:pPr>
+      <w:r>
+        <w:t xml:space="preserve">Hypothesis </w:t>
+      </w:r>
+      <w:r>
+        <w:t xml:space="preserve">tests for each of </w:t>
+      </w:r>
+      <w:r>
+        <w:t xml:space="preserve">term </w:t>
+      </w:r>
+      <w:r>
+        <w:t xml:space="preserve">in the regression model were extracted using </w:t>
+      </w:r>
+      <w:r>
+        <w:rPr>
+          <w:b/>
+        </w:rPr>
+        <w:t>summary</w:t>
+      </w:r>
+      <w:r>
+        <w:t>()</w:t>
+      </w:r>
+    </w:p>
+    <w:p>
+      <w:pPr>
+        <w:pStyle w:val="ListBullet"/>
+        <w:numPr>
+          <w:ilvl w:val="0"/>
+          <w:numId w:val="0"/>
+        </w:numPr>
+        <w:ind w:left="1800" w:firstLine="360"/>
+      </w:pPr>
+      <w:r>
+        <w:rPr>
+          <w:noProof/>
+        </w:rPr>
+        <w:drawing>
+          <wp:inline distT="0" distB="0" distL="0" distR="0" wp14:anchorId="682A925C" wp14:editId="457AECCE">
+            <wp:extent cx="3200400" cy="825610"/>
+            <wp:effectExtent l="0" t="0" r="0" b="0"/>
+            <wp:docPr id="46" name="Picture 46"/>
+            <wp:cNvGraphicFramePr>
+              <a:graphicFrameLocks xmlns:a="http://schemas.openxmlformats.org/drawingml/2006/main" noChangeAspect="1"/>
+            </wp:cNvGraphicFramePr>
+            <a:graphic xmlns:a="http://schemas.openxmlformats.org/drawingml/2006/main">
+              <a:graphicData uri="http://schemas.openxmlformats.org/drawingml/2006/picture">
+                <pic:pic xmlns:pic="http://schemas.openxmlformats.org/drawingml/2006/picture">
+                  <pic:nvPicPr>
+                    <pic:cNvPr id="1" name=""/>
+                    <pic:cNvPicPr/>
+                  </pic:nvPicPr>
+                  <pic:blipFill>
+                    <a:blip r:embed="rId49"/>
+                    <a:stretch>
+                      <a:fillRect/>
+                    </a:stretch>
+                  </pic:blipFill>
+                  <pic:spPr>
+                    <a:xfrm>
+                      <a:off x="0" y="0"/>
+                      <a:ext cx="3202738" cy="826213"/>
+                    </a:xfrm>
+                    <a:prstGeom prst="rect">
+                      <a:avLst/>
+                    </a:prstGeom>
+                  </pic:spPr>
+                </pic:pic>
+              </a:graphicData>
+            </a:graphic>
+          </wp:inline>
+        </w:drawing>
+      </w:r>
+    </w:p>
+    <w:p>
+      <w:pPr>
+        <w:pStyle w:val="ListBullet"/>
+      </w:pPr>
+      <w:r>
+        <w:t xml:space="preserve">When interpreting the results, each row = a possible predictor. </w:t>
+      </w:r>
+    </w:p>
+    <w:p>
+      <w:pPr>
+        <w:pStyle w:val="ListBullet"/>
+      </w:pPr>
+      <w:r>
+        <w:t xml:space="preserve">The Intercept term isn’t usually interesting, though it is highly significant. </w:t>
+      </w:r>
+    </w:p>
+    <w:p>
+      <w:pPr>
+        <w:pStyle w:val="ListBullet"/>
+      </w:pPr>
+      <w:r>
+        <w:t>Important thing for our purposes = dan.sleep IS significant at p &lt; .001 + other variables aren’t</w:t>
+      </w:r>
+    </w:p>
+    <w:p>
+      <w:pPr>
+        <w:pStyle w:val="ListBullet"/>
+        <w:tabs>
+          <w:tab w:val="clear" w:pos="720"/>
+          <w:tab w:val="num" w:pos="360"/>
+        </w:tabs>
+        <w:ind w:left="360"/>
+      </w:pPr>
+      <w:r>
+        <w:t xml:space="preserve">Do same thing using the </w:t>
+      </w:r>
+      <w:r>
+        <w:rPr>
+          <w:b/>
+        </w:rPr>
+        <w:t>BayesFactor</w:t>
+      </w:r>
+      <w:r>
+        <w:t xml:space="preserve"> package </w:t>
+      </w:r>
+      <w:r>
+        <w:sym w:font="Wingdings" w:char="F0E0"/>
+      </w:r>
+      <w:r>
+        <w:t xml:space="preserve"> </w:t>
+      </w:r>
+      <w:r>
+        <w:rPr>
+          <w:b/>
+        </w:rPr>
+        <w:t>regressionBF</w:t>
+      </w:r>
+      <w:r>
+        <w:t xml:space="preserve">() instead of </w:t>
+      </w:r>
+      <w:r>
+        <w:rPr>
+          <w:b/>
+        </w:rPr>
+        <w:t>lm</w:t>
+      </w:r>
+      <w:r>
+        <w:t xml:space="preserve">(). </w:t>
+      </w:r>
+    </w:p>
+    <w:p>
+      <w:pPr>
+        <w:pStyle w:val="ListBullet"/>
+        <w:numPr>
+          <w:ilvl w:val="0"/>
+          <w:numId w:val="0"/>
+        </w:numPr>
+        <w:ind w:left="1800" w:firstLine="360"/>
+      </w:pPr>
+      <w:r>
+        <w:rPr>
+          <w:noProof/>
+        </w:rPr>
+        <w:drawing>
+          <wp:inline distT="0" distB="0" distL="0" distR="0" wp14:anchorId="1C17BB97" wp14:editId="25163862">
+            <wp:extent cx="3152775" cy="549484"/>
+            <wp:effectExtent l="0" t="0" r="0" b="3175"/>
+            <wp:docPr id="47" name="Picture 47"/>
+            <wp:cNvGraphicFramePr>
+              <a:graphicFrameLocks xmlns:a="http://schemas.openxmlformats.org/drawingml/2006/main" noChangeAspect="1"/>
+            </wp:cNvGraphicFramePr>
+            <a:graphic xmlns:a="http://schemas.openxmlformats.org/drawingml/2006/main">
+              <a:graphicData uri="http://schemas.openxmlformats.org/drawingml/2006/picture">
+                <pic:pic xmlns:pic="http://schemas.openxmlformats.org/drawingml/2006/picture">
+                  <pic:nvPicPr>
+                    <pic:cNvPr id="1" name=""/>
+                    <pic:cNvPicPr/>
+                  </pic:nvPicPr>
+                  <pic:blipFill>
+                    <a:blip r:embed="rId50"/>
+                    <a:stretch>
+                      <a:fillRect/>
+                    </a:stretch>
+                  </pic:blipFill>
+                  <pic:spPr>
+                    <a:xfrm>
+                      <a:off x="0" y="0"/>
+                      <a:ext cx="3160352" cy="550805"/>
+                    </a:xfrm>
+                    <a:prstGeom prst="rect">
+                      <a:avLst/>
+                    </a:prstGeom>
+                  </pic:spPr>
+                </pic:pic>
+              </a:graphicData>
+            </a:graphic>
+          </wp:inline>
+        </w:drawing>
+      </w:r>
+    </w:p>
+    <w:p>
+      <w:pPr>
+        <w:pStyle w:val="ListBullet"/>
+        <w:numPr>
+          <w:ilvl w:val="0"/>
+          <w:numId w:val="0"/>
+        </w:numPr>
+        <w:ind w:left="1440" w:firstLine="360"/>
+      </w:pPr>
+      <w:r>
+        <w:rPr>
+          <w:noProof/>
+        </w:rPr>
+        <w:drawing>
+          <wp:inline distT="0" distB="0" distL="0" distR="0" wp14:anchorId="606A7E3C" wp14:editId="3BF852B4">
+            <wp:extent cx="2812577" cy="1685925"/>
+            <wp:effectExtent l="0" t="0" r="6985" b="0"/>
+            <wp:docPr id="48" name="Picture 48"/>
+            <wp:cNvGraphicFramePr>
+              <a:graphicFrameLocks xmlns:a="http://schemas.openxmlformats.org/drawingml/2006/main" noChangeAspect="1"/>
+            </wp:cNvGraphicFramePr>
+            <a:graphic xmlns:a="http://schemas.openxmlformats.org/drawingml/2006/main">
+              <a:graphicData uri="http://schemas.openxmlformats.org/drawingml/2006/picture">
+                <pic:pic xmlns:pic="http://schemas.openxmlformats.org/drawingml/2006/picture">
+                  <pic:nvPicPr>
+                    <pic:cNvPr id="1" name=""/>
+                    <pic:cNvPicPr/>
+                  </pic:nvPicPr>
+                  <pic:blipFill>
+                    <a:blip r:embed="rId51"/>
+                    <a:stretch>
+                      <a:fillRect/>
+                    </a:stretch>
+                  </pic:blipFill>
+                  <pic:spPr>
+                    <a:xfrm>
+                      <a:off x="0" y="0"/>
+                      <a:ext cx="2815733" cy="1687817"/>
+                    </a:xfrm>
+                    <a:prstGeom prst="rect">
+                      <a:avLst/>
+                    </a:prstGeom>
+                  </pic:spPr>
+                </pic:pic>
+              </a:graphicData>
+            </a:graphic>
+          </wp:inline>
+        </w:drawing>
+      </w:r>
+    </w:p>
+    <w:p>
+      <w:pPr>
+        <w:pStyle w:val="ListBullet"/>
+        <w:tabs>
+          <w:tab w:val="clear" w:pos="720"/>
+          <w:tab w:val="num" w:pos="360"/>
+        </w:tabs>
+        <w:ind w:left="360"/>
+      </w:pPr>
+      <w:r>
+        <w:t xml:space="preserve">At the bottom </w:t>
+      </w:r>
+      <w:r>
+        <w:t xml:space="preserve">= </w:t>
+      </w:r>
+      <w:r>
+        <w:t>tech</w:t>
+      </w:r>
+      <w:r>
+        <w:t>n</w:t>
+      </w:r>
+      <w:r>
+        <w:t xml:space="preserve">ical rubbish, + at the top </w:t>
+      </w:r>
+      <w:r>
+        <w:t xml:space="preserve">= info </w:t>
+      </w:r>
+      <w:r>
+        <w:t xml:space="preserve">about the </w:t>
       </w:r>
       <w:r>
         <w:t>BF</w:t>
       </w:r>
       <w:r>
-        <w:t xml:space="preserve"> analysis -------------- [1] dan.sleep : 1.622545e+34 ˘0% [2] day : 0.2724027 ˘0% [3] baby.sleep : 10018411 ˘0% [4] dan.sleep + day : 1.016578e+33 ˘0.01% [5] dan.sleep + baby.sleep : 9.770233e+32 ˘0.01% [6] day + baby.sleep : 2340755 ˘0% [7] dan.sleep + day + baby.sleep : 7.835625e+31 ˘0% Against denominator: Intercept only --- </w:t>
+        <w:t>’</w:t>
+      </w:r>
+      <w:r>
+        <w:t xml:space="preserve">s. </w:t>
+      </w:r>
+    </w:p>
+    <w:p>
+      <w:pPr>
+        <w:pStyle w:val="ListBullet"/>
+        <w:tabs>
+          <w:tab w:val="clear" w:pos="720"/>
+          <w:tab w:val="num" w:pos="360"/>
+        </w:tabs>
+        <w:ind w:left="360"/>
+      </w:pPr>
+      <w:r>
+        <w:t xml:space="preserve">What’s new </w:t>
+      </w:r>
+      <w:r>
+        <w:t xml:space="preserve">= </w:t>
+      </w:r>
+      <w:r>
+        <w:t xml:space="preserve">we seem to have lots of </w:t>
       </w:r>
       <w:r>
         <w:t>BF</w:t>
       </w:r>
       <w:r>
-        <w:t xml:space="preserve"> type: BFlinearModel, JZS The format of this is pretty familiar. At the bottom we have some techical rubbish, + at the top we have some information about the </w:t>
+        <w:t>s here</w:t>
+      </w:r>
+    </w:p>
+    <w:p>
+      <w:pPr>
+        <w:pStyle w:val="ListBullet"/>
+        <w:tabs>
+          <w:tab w:val="clear" w:pos="720"/>
+          <w:tab w:val="num" w:pos="360"/>
+        </w:tabs>
+        <w:ind w:left="360"/>
+      </w:pPr>
+      <w:r>
+        <w:t xml:space="preserve">To </w:t>
+      </w:r>
+      <w:r>
+        <w:t xml:space="preserve">understanding this output </w:t>
+      </w:r>
+      <w:r>
+        <w:t>= recogniz</w:t>
+      </w:r>
+      <w:r>
+        <w:t xml:space="preserve">e that if we’re interested in working out </w:t>
+      </w:r>
+      <w:r>
+        <w:rPr>
+          <w:i/>
+        </w:rPr>
+        <w:t>which</w:t>
+      </w:r>
+      <w:r>
+        <w:t xml:space="preserve"> of the 3 predictor variables are related to </w:t>
+      </w:r>
+      <w:r>
+        <w:rPr>
+          <w:b/>
+        </w:rPr>
+        <w:t>dan.grump,</w:t>
+      </w:r>
+      <w:r>
+        <w:t xml:space="preserve"> there are actually </w:t>
+      </w:r>
+      <w:r>
+        <w:rPr>
+          <w:i/>
+        </w:rPr>
+        <w:t>8</w:t>
+      </w:r>
+      <w:r>
+        <w:t xml:space="preserve"> possible regression models that could be considered. </w:t>
+      </w:r>
+    </w:p>
+    <w:p>
+      <w:pPr>
+        <w:pStyle w:val="ListBullet"/>
+        <w:tabs>
+          <w:tab w:val="clear" w:pos="720"/>
+          <w:tab w:val="num" w:pos="360"/>
+        </w:tabs>
+        <w:ind w:left="360"/>
+      </w:pPr>
+      <w:r>
+        <w:t xml:space="preserve">1 </w:t>
+      </w:r>
+      <w:r>
+        <w:t xml:space="preserve">possibility </w:t>
+      </w:r>
+      <w:r>
+        <w:t xml:space="preserve">= </w:t>
+      </w:r>
+      <w:r>
+        <w:t xml:space="preserve">the </w:t>
+      </w:r>
+      <w:r>
+        <w:rPr>
+          <w:u w:val="single"/>
+        </w:rPr>
+        <w:t>in</w:t>
+      </w:r>
+      <w:r>
+        <w:rPr>
+          <w:u w:val="single"/>
+        </w:rPr>
+        <w:t>tercept-</w:t>
+      </w:r>
+      <w:r>
+        <w:rPr>
+          <w:u w:val="single"/>
+        </w:rPr>
+        <w:t>only model</w:t>
+      </w:r>
+      <w:r>
+        <w:t xml:space="preserve">, in which none of 3 </w:t>
+      </w:r>
+      <w:r>
+        <w:t xml:space="preserve">variables have an effect. </w:t>
+      </w:r>
+    </w:p>
+    <w:p>
+      <w:pPr>
+        <w:pStyle w:val="ListBullet"/>
+        <w:tabs>
+          <w:tab w:val="clear" w:pos="720"/>
+          <w:tab w:val="num" w:pos="360"/>
+        </w:tabs>
+        <w:ind w:left="360"/>
+      </w:pPr>
+      <w:r>
+        <w:t xml:space="preserve">At the other end of the spectrum </w:t>
+      </w:r>
+      <w:r>
+        <w:t xml:space="preserve">= </w:t>
+      </w:r>
+      <w:r>
+        <w:t xml:space="preserve">the </w:t>
+      </w:r>
+      <w:r>
+        <w:rPr>
+          <w:u w:val="single"/>
+        </w:rPr>
+        <w:t>full model</w:t>
+      </w:r>
+      <w:r>
+        <w:t xml:space="preserve"> in which all </w:t>
+      </w:r>
+      <w:r>
+        <w:t xml:space="preserve">3 </w:t>
+      </w:r>
+      <w:r>
+        <w:t xml:space="preserve">variables matter. </w:t>
+      </w:r>
+    </w:p>
+    <w:p>
+      <w:pPr>
+        <w:pStyle w:val="ListBullet"/>
+        <w:tabs>
+          <w:tab w:val="clear" w:pos="720"/>
+          <w:tab w:val="num" w:pos="360"/>
+        </w:tabs>
+        <w:ind w:left="360"/>
+      </w:pPr>
+      <w:r>
+        <w:t>regressionBF()</w:t>
+      </w:r>
+      <w:r>
+        <w:t xml:space="preserve"> treats the intercept-</w:t>
+      </w:r>
+      <w:r>
+        <w:t>only model as the null</w:t>
+      </w:r>
+      <w:r>
+        <w:t xml:space="preserve">, + prints </w:t>
+      </w:r>
+      <w:r>
+        <w:t xml:space="preserve">out the </w:t>
       </w:r>
       <w:r>
         <w:t>BF</w:t>
       </w:r>
       <w:r>
-        <w:t xml:space="preserve">s. What’s new is the fact that we seem to have lots of </w:t>
+        <w:t xml:space="preserve">s for all other models </w:t>
+      </w:r>
+      <w:r>
+        <w:rPr>
+          <w:i/>
+        </w:rPr>
+        <w:t>when compared against that null.</w:t>
+      </w:r>
+      <w:r>
+        <w:t xml:space="preserve"> </w:t>
+      </w:r>
+    </w:p>
+    <w:p>
+      <w:pPr>
+        <w:pStyle w:val="ListBullet"/>
+        <w:tabs>
+          <w:tab w:val="clear" w:pos="720"/>
+          <w:tab w:val="num" w:pos="360"/>
+        </w:tabs>
+        <w:ind w:left="360"/>
+      </w:pPr>
+      <w:r>
+        <w:t xml:space="preserve">Line </w:t>
+      </w:r>
+      <w:r>
+        <w:t xml:space="preserve">4 </w:t>
+      </w:r>
+      <w:r>
+        <w:t>= the evidence is about 1033:1 in favo</w:t>
+      </w:r>
+      <w:r>
+        <w:t>r of the claim that a model that includes both dan.sleep + day is better than the intercept</w:t>
+      </w:r>
+      <w:r>
+        <w:t>-</w:t>
+      </w:r>
+      <w:r>
+        <w:t xml:space="preserve">only model. </w:t>
+      </w:r>
+    </w:p>
+    <w:p>
+      <w:pPr>
+        <w:pStyle w:val="ListBullet"/>
+        <w:tabs>
+          <w:tab w:val="clear" w:pos="720"/>
+          <w:tab w:val="num" w:pos="360"/>
+        </w:tabs>
+        <w:ind w:left="360"/>
+      </w:pPr>
+      <w:r>
+        <w:lastRenderedPageBreak/>
+        <w:t>L</w:t>
+      </w:r>
+      <w:r>
+        <w:t>ine 1</w:t>
+      </w:r>
+      <w:r>
+        <w:t xml:space="preserve"> = odds are about 1.6ˆ1034:1 </w:t>
+      </w:r>
+      <w:r>
+        <w:t>that a model containing dan.sleep (but no other</w:t>
+      </w:r>
+      <w:r>
+        <w:t>s) is better than the intercept-</w:t>
+      </w:r>
+      <w:r>
+        <w:t>only model</w:t>
+      </w:r>
+    </w:p>
+    <w:p>
+      <w:pPr>
+        <w:pStyle w:val="ListBullet"/>
+        <w:tabs>
+          <w:tab w:val="clear" w:pos="720"/>
+          <w:tab w:val="num" w:pos="360"/>
+        </w:tabs>
+        <w:ind w:left="360"/>
+      </w:pPr>
+      <w:r>
+        <w:t>In practice, this isn’t super helpful</w:t>
+      </w:r>
+      <w:r>
+        <w:t xml:space="preserve"> + i</w:t>
+      </w:r>
+      <w:r>
+        <w:t>n most situations</w:t>
+      </w:r>
+      <w:r>
+        <w:t xml:space="preserve">, </w:t>
+      </w:r>
+      <w:r>
+        <w:t xml:space="preserve">that you don’t really care about </w:t>
+      </w:r>
+      <w:r>
+        <w:t>the intercept-</w:t>
+      </w:r>
+      <w:r>
+        <w:t xml:space="preserve">only model </w:t>
+      </w:r>
+    </w:p>
+    <w:p>
+      <w:pPr>
+        <w:pStyle w:val="ListBullet"/>
+        <w:tabs>
+          <w:tab w:val="clear" w:pos="720"/>
+          <w:tab w:val="num" w:pos="360"/>
+        </w:tabs>
+        <w:ind w:left="360"/>
+      </w:pPr>
+      <w:r>
+        <w:t xml:space="preserve">Helpful </w:t>
+      </w:r>
+      <w:r>
+        <w:sym w:font="Wingdings" w:char="F0E0"/>
+      </w:r>
+      <w:r>
+        <w:t xml:space="preserve"> </w:t>
+      </w:r>
+      <w:r>
+        <w:t>start out by working out which model is the best</w:t>
+      </w:r>
+      <w:r>
+        <w:t xml:space="preserve"> </w:t>
+      </w:r>
+      <w:r>
+        <w:t xml:space="preserve">+ </w:t>
+      </w:r>
+      <w:r>
+        <w:rPr>
+          <w:i/>
+        </w:rPr>
+        <w:t>then seeing how well all alternatives compare to it</w:t>
+      </w:r>
+      <w:r>
+        <w:t xml:space="preserve">. </w:t>
+      </w:r>
+    </w:p>
+    <w:p>
+      <w:pPr>
+        <w:pStyle w:val="ListBullet"/>
+        <w:tabs>
+          <w:tab w:val="clear" w:pos="720"/>
+          <w:tab w:val="num" w:pos="360"/>
+        </w:tabs>
+        <w:ind w:left="360"/>
+      </w:pPr>
+      <w:r>
+        <w:t xml:space="preserve">In this case, it’s easy to see the best model </w:t>
+      </w:r>
+      <w:r>
+        <w:t xml:space="preserve">= </w:t>
+      </w:r>
+      <w:r>
+        <w:rPr>
+          <w:i/>
+        </w:rPr>
+        <w:t>contains dan.sleep only</w:t>
+      </w:r>
+      <w:r>
+        <w:t xml:space="preserve"> b/c it has the largest </w:t>
       </w:r>
       <w:r>
         <w:t>BF</w:t>
       </w:r>
       <w:r>
-        <w:t xml:space="preserve">s here. What’s all this about? The trick to understanding this output is to recognise that if we’re interested in working out which of the 3 predictor variables are related to dan.grump, there are actually 8 possible regression models that could be considered. One possibility is the intercept only model, in which none of the three variables have an effect. At the other end of the spectrum is the full model in which all three variables matter. So what regressionBF() does is treat the intercept only model as the null hypothesis, + print out the </w:t>
+        <w:t xml:space="preserve">. </w:t>
+      </w:r>
+    </w:p>
+    <w:p>
+      <w:pPr>
+        <w:pStyle w:val="ListBullet"/>
+        <w:tabs>
+          <w:tab w:val="clear" w:pos="720"/>
+          <w:tab w:val="num" w:pos="360"/>
+        </w:tabs>
+        <w:ind w:left="360"/>
+      </w:pPr>
+      <w:r>
+        <w:t xml:space="preserve">However, </w:t>
+      </w:r>
+      <w:r>
+        <w:t xml:space="preserve">for </w:t>
+      </w:r>
+      <w:r>
+        <w:t xml:space="preserve">a lot of possible models in the output, it’s handy to know you can use </w:t>
+      </w:r>
+      <w:r>
+        <w:rPr>
+          <w:b/>
+        </w:rPr>
+        <w:t>head</w:t>
+      </w:r>
+      <w:r>
+        <w:t>()</w:t>
+      </w:r>
+      <w:r>
+        <w:t xml:space="preserve"> </w:t>
+      </w:r>
+      <w:r>
+        <w:t xml:space="preserve">to pick out the best few models. </w:t>
+      </w:r>
+    </w:p>
+    <w:p>
+      <w:pPr>
+        <w:pStyle w:val="ListBullet"/>
+        <w:tabs>
+          <w:tab w:val="clear" w:pos="720"/>
+          <w:tab w:val="num" w:pos="360"/>
+        </w:tabs>
+        <w:ind w:left="360"/>
+      </w:pPr>
+      <w:r>
+        <w:t>1</w:t>
+      </w:r>
+      <w:r>
+        <w:rPr>
+          <w:vertAlign w:val="superscript"/>
+        </w:rPr>
+        <w:t>st</w:t>
+      </w:r>
+      <w:r>
+        <w:t xml:space="preserve">, go back + save the </w:t>
       </w:r>
       <w:r>
         <w:t>BF</w:t>
       </w:r>
       <w:r>
-        <w:t xml:space="preserve">s for all other models when compared against that null. For example, if we look at line 4 in the table, we see that the evidence is about 1033 to 1 in favour of the claim that a model that includes both dan.sleep + day is better than the intercept only model. Or if we look at line 1, we can see that the odds are about 1.6 ˆ 1034 that a model containing the dan.sleep variable (but no others) is better than the intercept only model. 17.6.3 Finding the best model In practice, this isn’t super helpful. In most situations the intercept only model is one that you don’t really care about at all. What I find helpful is to start out by working out which model is the best one, + then seeing how well all the alternatives compare to it. Here’s how you do that. In this case, it’s easy enough to see that the best model is actually the one that contains dan.sleep only (line 1), b/c it has the largest </w:t>
-      </w:r>
-      <w:r>
+        <w:t xml:space="preserve"> </w:t>
+      </w:r>
+      <w:r>
+        <w:t>info to a variable + check top 3 models</w:t>
+      </w:r>
+    </w:p>
+    <w:p>
+      <w:pPr>
+        <w:pStyle w:val="ListBullet"/>
+        <w:numPr>
+          <w:ilvl w:val="0"/>
+          <w:numId w:val="0"/>
+        </w:numPr>
+        <w:ind w:left="1800" w:firstLine="360"/>
+      </w:pPr>
+      <w:r>
+        <w:rPr>
+          <w:noProof/>
+        </w:rPr>
+        <w:drawing>
+          <wp:inline distT="0" distB="0" distL="0" distR="0" wp14:anchorId="3CC24286" wp14:editId="37857E29">
+            <wp:extent cx="3200400" cy="500621"/>
+            <wp:effectExtent l="0" t="0" r="0" b="0"/>
+            <wp:docPr id="50" name="Picture 50"/>
+            <wp:cNvGraphicFramePr>
+              <a:graphicFrameLocks xmlns:a="http://schemas.openxmlformats.org/drawingml/2006/main" noChangeAspect="1"/>
+            </wp:cNvGraphicFramePr>
+            <a:graphic xmlns:a="http://schemas.openxmlformats.org/drawingml/2006/main">
+              <a:graphicData uri="http://schemas.openxmlformats.org/drawingml/2006/picture">
+                <pic:pic xmlns:pic="http://schemas.openxmlformats.org/drawingml/2006/picture">
+                  <pic:nvPicPr>
+                    <pic:cNvPr id="1" name=""/>
+                    <pic:cNvPicPr/>
+                  </pic:nvPicPr>
+                  <pic:blipFill>
+                    <a:blip r:embed="rId52"/>
+                    <a:stretch>
+                      <a:fillRect/>
+                    </a:stretch>
+                  </pic:blipFill>
+                  <pic:spPr>
+                    <a:xfrm>
+                      <a:off x="0" y="0"/>
+                      <a:ext cx="3209015" cy="501969"/>
+                    </a:xfrm>
+                    <a:prstGeom prst="rect">
+                      <a:avLst/>
+                    </a:prstGeom>
+                  </pic:spPr>
+                </pic:pic>
+              </a:graphicData>
+            </a:graphic>
+          </wp:inline>
+        </w:drawing>
+      </w:r>
+    </w:p>
+    <w:p>
+      <w:pPr>
+        <w:pStyle w:val="ListBullet"/>
+        <w:numPr>
+          <w:ilvl w:val="0"/>
+          <w:numId w:val="0"/>
+        </w:numPr>
+        <w:ind w:left="1440" w:firstLine="720"/>
+      </w:pPr>
+      <w:r>
+        <w:rPr>
+          <w:noProof/>
+        </w:rPr>
+        <w:drawing>
+          <wp:inline distT="0" distB="0" distL="0" distR="0" wp14:anchorId="061DDD82" wp14:editId="08AE9F47">
+            <wp:extent cx="2659315" cy="1504950"/>
+            <wp:effectExtent l="0" t="0" r="8255" b="0"/>
+            <wp:docPr id="49" name="Picture 49"/>
+            <wp:cNvGraphicFramePr>
+              <a:graphicFrameLocks xmlns:a="http://schemas.openxmlformats.org/drawingml/2006/main" noChangeAspect="1"/>
+            </wp:cNvGraphicFramePr>
+            <a:graphic xmlns:a="http://schemas.openxmlformats.org/drawingml/2006/main">
+              <a:graphicData uri="http://schemas.openxmlformats.org/drawingml/2006/picture">
+                <pic:pic xmlns:pic="http://schemas.openxmlformats.org/drawingml/2006/picture">
+                  <pic:nvPicPr>
+                    <pic:cNvPr id="1" name=""/>
+                    <pic:cNvPicPr/>
+                  </pic:nvPicPr>
+                  <pic:blipFill>
+                    <a:blip r:embed="rId53"/>
+                    <a:stretch>
+                      <a:fillRect/>
+                    </a:stretch>
+                  </pic:blipFill>
+                  <pic:spPr>
+                    <a:xfrm>
+                      <a:off x="0" y="0"/>
+                      <a:ext cx="2661794" cy="1506353"/>
+                    </a:xfrm>
+                    <a:prstGeom prst="rect">
+                      <a:avLst/>
+                    </a:prstGeom>
+                  </pic:spPr>
+                </pic:pic>
+              </a:graphicData>
+            </a:graphic>
+          </wp:inline>
+        </w:drawing>
+      </w:r>
+    </w:p>
+    <w:p>
+      <w:pPr>
+        <w:pStyle w:val="ListBullet"/>
+        <w:tabs>
+          <w:tab w:val="clear" w:pos="720"/>
+          <w:tab w:val="num" w:pos="360"/>
+        </w:tabs>
+        <w:ind w:left="360"/>
+      </w:pPr>
+      <w:r>
+        <w:t xml:space="preserve">This </w:t>
+      </w:r>
+      <w:r>
+        <w:t xml:space="preserve">says </w:t>
+      </w:r>
+      <w:r>
+        <w:t xml:space="preserve">the model in line 1 (dan.grump ~ dan.sleep) is the best one. </w:t>
+      </w:r>
+    </w:p>
+    <w:p>
+      <w:pPr>
+        <w:pStyle w:val="ListBullet"/>
+        <w:tabs>
+          <w:tab w:val="clear" w:pos="720"/>
+          <w:tab w:val="num" w:pos="360"/>
+        </w:tabs>
+        <w:ind w:left="360"/>
+      </w:pPr>
+      <w:r>
+        <w:t xml:space="preserve">That’s </w:t>
+      </w:r>
+      <w:r>
+        <w:rPr>
+          <w:i/>
+        </w:rPr>
+        <w:t>almost</w:t>
+      </w:r>
+      <w:r>
+        <w:t xml:space="preserve"> what I’m looking for, but it’s still comparing all models agai</w:t>
+      </w:r>
+      <w:r>
+        <w:t>nst the intercept-only model</w:t>
+      </w:r>
+    </w:p>
+    <w:p>
+      <w:pPr>
+        <w:pStyle w:val="ListBullet"/>
+        <w:tabs>
+          <w:tab w:val="clear" w:pos="720"/>
+          <w:tab w:val="num" w:pos="360"/>
+        </w:tabs>
+        <w:ind w:left="360"/>
+      </w:pPr>
+      <w:r>
+        <w:t xml:space="preserve">What I’d </w:t>
+      </w:r>
+      <w:r>
+        <w:rPr>
+          <w:i/>
+        </w:rPr>
+        <w:t>like</w:t>
+      </w:r>
+      <w:r>
+        <w:t xml:space="preserve"> to know is how big the difference is between the </w:t>
+      </w:r>
+      <w:r>
+        <w:rPr>
+          <w:i/>
+        </w:rPr>
+        <w:t>best model</w:t>
+      </w:r>
+      <w:r>
+        <w:t xml:space="preserve"> + the other good models. </w:t>
+      </w:r>
+    </w:p>
+    <w:p>
+      <w:pPr>
+        <w:pStyle w:val="ListBullet"/>
+        <w:tabs>
+          <w:tab w:val="clear" w:pos="720"/>
+          <w:tab w:val="num" w:pos="360"/>
+        </w:tabs>
+        <w:ind w:left="360"/>
+      </w:pPr>
+      <w:r>
+        <w:t xml:space="preserve">For that, there’s </w:t>
+      </w:r>
+      <w:r>
+        <w:t xml:space="preserve">a </w:t>
+      </w:r>
+      <w:r>
+        <w:t>trick:</w:t>
+      </w:r>
+    </w:p>
+    <w:p>
+      <w:pPr>
+        <w:pStyle w:val="ListBullet"/>
+        <w:numPr>
+          <w:ilvl w:val="0"/>
+          <w:numId w:val="0"/>
+        </w:numPr>
+        <w:ind w:left="2520" w:firstLine="360"/>
+      </w:pPr>
+      <w:r>
+        <w:rPr>
+          <w:noProof/>
+        </w:rPr>
+        <w:drawing>
+          <wp:inline distT="0" distB="0" distL="0" distR="0" wp14:anchorId="60DC89BF" wp14:editId="0D922566">
+            <wp:extent cx="2433995" cy="1371600"/>
+            <wp:effectExtent l="0" t="0" r="4445" b="0"/>
+            <wp:docPr id="51" name="Picture 51"/>
+            <wp:cNvGraphicFramePr>
+              <a:graphicFrameLocks xmlns:a="http://schemas.openxmlformats.org/drawingml/2006/main" noChangeAspect="1"/>
+            </wp:cNvGraphicFramePr>
+            <a:graphic xmlns:a="http://schemas.openxmlformats.org/drawingml/2006/main">
+              <a:graphicData uri="http://schemas.openxmlformats.org/drawingml/2006/picture">
+                <pic:pic xmlns:pic="http://schemas.openxmlformats.org/drawingml/2006/picture">
+                  <pic:nvPicPr>
+                    <pic:cNvPr id="1" name=""/>
+                    <pic:cNvPicPr/>
+                  </pic:nvPicPr>
+                  <pic:blipFill>
+                    <a:blip r:embed="rId54"/>
+                    <a:stretch>
+                      <a:fillRect/>
+                    </a:stretch>
+                  </pic:blipFill>
+                  <pic:spPr>
+                    <a:xfrm>
+                      <a:off x="0" y="0"/>
+                      <a:ext cx="2437063" cy="1373329"/>
+                    </a:xfrm>
+                    <a:prstGeom prst="rect">
+                      <a:avLst/>
+                    </a:prstGeom>
+                  </pic:spPr>
+                </pic:pic>
+              </a:graphicData>
+            </a:graphic>
+          </wp:inline>
+        </w:drawing>
+      </w:r>
+    </w:p>
+    <w:p>
+      <w:pPr>
+        <w:pStyle w:val="ListBullet"/>
+        <w:tabs>
+          <w:tab w:val="clear" w:pos="720"/>
+          <w:tab w:val="num" w:pos="360"/>
+        </w:tabs>
+        <w:ind w:left="360"/>
+      </w:pPr>
+      <w:r>
+        <w:t xml:space="preserve">Notice the bit at the bottom showing the denominator </w:t>
+      </w:r>
+      <w:r>
+        <w:t xml:space="preserve">changed </w:t>
+      </w:r>
+      <w:r>
+        <w:sym w:font="Wingdings" w:char="F0E0"/>
+      </w:r>
+      <w:r>
+        <w:t xml:space="preserve"> </w:t>
+      </w:r>
+      <w:r>
+        <w:rPr>
+          <w:i/>
+          <w:highlight w:val="yellow"/>
+        </w:rPr>
+        <w:t xml:space="preserve">this </w:t>
+      </w:r>
+      <w:r>
+        <w:rPr>
+          <w:i/>
+          <w:highlight w:val="yellow"/>
+        </w:rPr>
+        <w:t xml:space="preserve">means the </w:t>
+      </w:r>
+      <w:r>
+        <w:rPr>
+          <w:i/>
+          <w:highlight w:val="yellow"/>
+        </w:rPr>
         <w:t>BF</w:t>
       </w:r>
       <w:r>
-        <w:t xml:space="preserve">. However, if you’ve got a lot of possible models in the output, it’s handy - 578 - to know that you can use the </w:t>
-      </w:r>
+        <w:rPr>
+          <w:i/>
+          <w:highlight w:val="yellow"/>
+        </w:rPr>
+        <w:t>s are now comparing each of those 3 models listed against the dan.grump ~ dan.sleep model.</w:t>
+      </w:r>
+      <w:r>
+        <w:t xml:space="preserve"> </w:t>
+      </w:r>
+    </w:p>
+    <w:p>
+      <w:pPr>
+        <w:pStyle w:val="ListBullet"/>
+        <w:tabs>
+          <w:tab w:val="clear" w:pos="720"/>
+          <w:tab w:val="num" w:pos="360"/>
+        </w:tabs>
+        <w:ind w:left="360"/>
+      </w:pPr>
+      <w:r>
+        <w:t xml:space="preserve">Obviously, the </w:t>
+      </w:r>
+      <w:r>
+        <w:t>BF</w:t>
+      </w:r>
+      <w:r>
+        <w:t xml:space="preserve"> in the </w:t>
+      </w:r>
+      <w:r>
+        <w:t>1</w:t>
+      </w:r>
+      <w:r>
+        <w:rPr>
+          <w:vertAlign w:val="superscript"/>
+        </w:rPr>
+        <w:t>st</w:t>
+      </w:r>
+      <w:r>
+        <w:t xml:space="preserve"> line is </w:t>
+      </w:r>
+      <w:r>
+        <w:rPr>
+          <w:i/>
+        </w:rPr>
+        <w:t>exactly</w:t>
+      </w:r>
+      <w:r>
+        <w:t xml:space="preserve"> 1, since </w:t>
+      </w:r>
+      <w:r>
+        <w:t xml:space="preserve">it’s </w:t>
+      </w:r>
+      <w:r>
+        <w:t xml:space="preserve">comparing the best model to itself. </w:t>
+      </w:r>
+    </w:p>
+    <w:p>
+      <w:pPr>
+        <w:pStyle w:val="ListBullet"/>
+        <w:tabs>
+          <w:tab w:val="clear" w:pos="720"/>
+          <w:tab w:val="num" w:pos="360"/>
+        </w:tabs>
+        <w:ind w:left="360"/>
+      </w:pPr>
+      <w:r>
+        <w:t xml:space="preserve">More to the point, the other </w:t>
+      </w:r>
+      <w:r>
+        <w:t xml:space="preserve">2 </w:t>
+      </w:r>
+      <w:r>
+        <w:t>BF</w:t>
+      </w:r>
+      <w:r>
+        <w:t xml:space="preserve">s are both </w:t>
+      </w:r>
+      <w:r>
+        <w:t xml:space="preserve">&lt; </w:t>
+      </w:r>
+      <w:r>
+        <w:t xml:space="preserve">1, indicating they’re all worse than that model. </w:t>
+      </w:r>
+    </w:p>
+    <w:p>
+      <w:pPr>
+        <w:pStyle w:val="ListBullet"/>
+        <w:tabs>
+          <w:tab w:val="clear" w:pos="720"/>
+          <w:tab w:val="num" w:pos="360"/>
+        </w:tabs>
+        <w:ind w:left="360"/>
+      </w:pPr>
+      <w:r>
+        <w:t>BF</w:t>
+      </w:r>
+      <w:r>
+        <w:t>s of 0.06:</w:t>
+      </w:r>
+      <w:r>
+        <w:t xml:space="preserve">1 imply the odds for the best model over the </w:t>
+      </w:r>
+      <w:r>
+        <w:t>2</w:t>
+      </w:r>
+      <w:r>
+        <w:rPr>
+          <w:vertAlign w:val="superscript"/>
+        </w:rPr>
+        <w:t>nd</w:t>
+      </w:r>
+      <w:r>
+        <w:t xml:space="preserve"> </w:t>
+      </w:r>
+      <w:r>
+        <w:t>bes</w:t>
+      </w:r>
+      <w:r>
+        <w:t>t model are about 16:1 (0.06/1 = 16)</w:t>
+      </w:r>
+    </w:p>
+    <w:p>
+      <w:pPr>
+        <w:pStyle w:val="ListBullet"/>
+        <w:numPr>
+          <w:ilvl w:val="0"/>
+          <w:numId w:val="0"/>
+        </w:numPr>
+        <w:ind w:left="720" w:hanging="360"/>
+      </w:pPr>
+    </w:p>
+    <w:p>
+      <w:pPr>
+        <w:pStyle w:val="ListBullet"/>
+        <w:numPr>
+          <w:ilvl w:val="0"/>
+          <w:numId w:val="0"/>
+        </w:numPr>
+        <w:ind w:left="720" w:hanging="360"/>
+      </w:pPr>
+    </w:p>
+    <w:p>
+      <w:pPr>
+        <w:pStyle w:val="ListBullet"/>
+        <w:numPr>
+          <w:ilvl w:val="0"/>
+          <w:numId w:val="0"/>
+        </w:numPr>
+        <w:ind w:left="720" w:hanging="360"/>
+      </w:pPr>
+    </w:p>
+    <w:p>
+      <w:pPr>
+        <w:pStyle w:val="ListBullet"/>
+        <w:numPr>
+          <w:ilvl w:val="0"/>
+          <w:numId w:val="0"/>
+        </w:numPr>
+        <w:ind w:left="720" w:hanging="360"/>
+      </w:pPr>
+    </w:p>
+    <w:p>
+      <w:pPr>
+        <w:pStyle w:val="ListBullet"/>
+        <w:numPr>
+          <w:ilvl w:val="0"/>
+          <w:numId w:val="0"/>
+        </w:numPr>
+        <w:ind w:left="720" w:hanging="360"/>
+      </w:pPr>
+    </w:p>
+    <w:p>
+      <w:pPr>
+        <w:pStyle w:val="ListBullet"/>
+        <w:tabs>
+          <w:tab w:val="clear" w:pos="720"/>
+          <w:tab w:val="num" w:pos="360"/>
+        </w:tabs>
+        <w:ind w:left="360"/>
+      </w:pPr>
       <w:r>
         <w:lastRenderedPageBreak/>
-        <w:t xml:space="preserve">head() function to pick out the best few models. First, we have to go back + save the </w:t>
+        <w:t>Instead of using simple math, we can</w:t>
+      </w:r>
+      <w:r>
+        <w:t xml:space="preserve"> directly compare the models</w:t>
+      </w:r>
+    </w:p>
+    <w:p>
+      <w:pPr>
+        <w:pStyle w:val="ListBullet"/>
+        <w:numPr>
+          <w:ilvl w:val="0"/>
+          <w:numId w:val="0"/>
+        </w:numPr>
+        <w:ind w:left="1800" w:firstLine="360"/>
+      </w:pPr>
+      <w:r>
+        <w:rPr>
+          <w:noProof/>
+        </w:rPr>
+        <w:drawing>
+          <wp:inline distT="0" distB="0" distL="0" distR="0" wp14:anchorId="072DD6DF" wp14:editId="78DF071A">
+            <wp:extent cx="2886075" cy="452036"/>
+            <wp:effectExtent l="0" t="0" r="0" b="5715"/>
+            <wp:docPr id="52" name="Picture 52"/>
+            <wp:cNvGraphicFramePr>
+              <a:graphicFrameLocks xmlns:a="http://schemas.openxmlformats.org/drawingml/2006/main" noChangeAspect="1"/>
+            </wp:cNvGraphicFramePr>
+            <a:graphic xmlns:a="http://schemas.openxmlformats.org/drawingml/2006/main">
+              <a:graphicData uri="http://schemas.openxmlformats.org/drawingml/2006/picture">
+                <pic:pic xmlns:pic="http://schemas.openxmlformats.org/drawingml/2006/picture">
+                  <pic:nvPicPr>
+                    <pic:cNvPr id="1" name=""/>
+                    <pic:cNvPicPr/>
+                  </pic:nvPicPr>
+                  <pic:blipFill>
+                    <a:blip r:embed="rId55"/>
+                    <a:stretch>
+                      <a:fillRect/>
+                    </a:stretch>
+                  </pic:blipFill>
+                  <pic:spPr>
+                    <a:xfrm>
+                      <a:off x="0" y="0"/>
+                      <a:ext cx="2903085" cy="454700"/>
+                    </a:xfrm>
+                    <a:prstGeom prst="rect">
+                      <a:avLst/>
+                    </a:prstGeom>
+                  </pic:spPr>
+                </pic:pic>
+              </a:graphicData>
+            </a:graphic>
+          </wp:inline>
+        </w:drawing>
+      </w:r>
+    </w:p>
+    <w:p>
+      <w:pPr>
+        <w:pStyle w:val="ListBullet"/>
+        <w:numPr>
+          <w:ilvl w:val="0"/>
+          <w:numId w:val="0"/>
+        </w:numPr>
+        <w:ind w:left="1800" w:firstLine="360"/>
+      </w:pPr>
+      <w:r>
+        <w:rPr>
+          <w:noProof/>
+        </w:rPr>
+        <w:drawing>
+          <wp:inline distT="0" distB="0" distL="0" distR="0" wp14:anchorId="4A4834B9" wp14:editId="6B87C66F">
+            <wp:extent cx="3016870" cy="1438275"/>
+            <wp:effectExtent l="0" t="0" r="0" b="0"/>
+            <wp:docPr id="53" name="Picture 53"/>
+            <wp:cNvGraphicFramePr>
+              <a:graphicFrameLocks xmlns:a="http://schemas.openxmlformats.org/drawingml/2006/main" noChangeAspect="1"/>
+            </wp:cNvGraphicFramePr>
+            <a:graphic xmlns:a="http://schemas.openxmlformats.org/drawingml/2006/main">
+              <a:graphicData uri="http://schemas.openxmlformats.org/drawingml/2006/picture">
+                <pic:pic xmlns:pic="http://schemas.openxmlformats.org/drawingml/2006/picture">
+                  <pic:nvPicPr>
+                    <pic:cNvPr id="1" name=""/>
+                    <pic:cNvPicPr/>
+                  </pic:nvPicPr>
+                  <pic:blipFill>
+                    <a:blip r:embed="rId56"/>
+                    <a:stretch>
+                      <a:fillRect/>
+                    </a:stretch>
+                  </pic:blipFill>
+                  <pic:spPr>
+                    <a:xfrm>
+                      <a:off x="0" y="0"/>
+                      <a:ext cx="3022025" cy="1440733"/>
+                    </a:xfrm>
+                    <a:prstGeom prst="rect">
+                      <a:avLst/>
+                    </a:prstGeom>
+                  </pic:spPr>
+                </pic:pic>
+              </a:graphicData>
+            </a:graphic>
+          </wp:inline>
+        </w:drawing>
+      </w:r>
+    </w:p>
+    <w:p>
+      <w:pPr>
+        <w:pStyle w:val="ListBullet"/>
+        <w:tabs>
+          <w:tab w:val="clear" w:pos="720"/>
+          <w:tab w:val="num" w:pos="360"/>
+        </w:tabs>
+        <w:ind w:left="360"/>
+      </w:pPr>
+      <w:r>
+        <w:t xml:space="preserve">The best model corresponds to row 1 in this table, + the </w:t>
+      </w:r>
+      <w:r>
+        <w:t>2</w:t>
+      </w:r>
+      <w:r>
+        <w:rPr>
+          <w:vertAlign w:val="superscript"/>
+        </w:rPr>
+        <w:t>nd</w:t>
+      </w:r>
+      <w:r>
+        <w:t xml:space="preserve"> </w:t>
+      </w:r>
+      <w:r>
+        <w:t xml:space="preserve">best model corresponds to row 4. </w:t>
+      </w:r>
+    </w:p>
+    <w:p>
+      <w:pPr>
+        <w:pStyle w:val="ListBullet"/>
+        <w:tabs>
+          <w:tab w:val="clear" w:pos="720"/>
+          <w:tab w:val="num" w:pos="360"/>
+        </w:tabs>
+        <w:ind w:left="360"/>
+      </w:pPr>
+      <w:r>
+        <w:t>T</w:t>
+      </w:r>
+      <w:r>
+        <w:t xml:space="preserve">o compare these </w:t>
+      </w:r>
+      <w:r>
+        <w:t xml:space="preserve">2 </w:t>
+      </w:r>
+      <w:r>
+        <w:t xml:space="preserve">models: </w:t>
+      </w:r>
+    </w:p>
+    <w:p>
+      <w:pPr>
+        <w:pStyle w:val="ListBullet"/>
+        <w:numPr>
+          <w:ilvl w:val="0"/>
+          <w:numId w:val="0"/>
+        </w:numPr>
+        <w:ind w:left="2520" w:firstLine="360"/>
+      </w:pPr>
+      <w:r>
+        <w:rPr>
+          <w:noProof/>
+        </w:rPr>
+        <w:drawing>
+          <wp:inline distT="0" distB="0" distL="0" distR="0" wp14:anchorId="730A328B" wp14:editId="1177ED12">
+            <wp:extent cx="2011719" cy="1247775"/>
+            <wp:effectExtent l="0" t="0" r="7620" b="0"/>
+            <wp:docPr id="54" name="Picture 54"/>
+            <wp:cNvGraphicFramePr>
+              <a:graphicFrameLocks xmlns:a="http://schemas.openxmlformats.org/drawingml/2006/main" noChangeAspect="1"/>
+            </wp:cNvGraphicFramePr>
+            <a:graphic xmlns:a="http://schemas.openxmlformats.org/drawingml/2006/main">
+              <a:graphicData uri="http://schemas.openxmlformats.org/drawingml/2006/picture">
+                <pic:pic xmlns:pic="http://schemas.openxmlformats.org/drawingml/2006/picture">
+                  <pic:nvPicPr>
+                    <pic:cNvPr id="1" name=""/>
+                    <pic:cNvPicPr/>
+                  </pic:nvPicPr>
+                  <pic:blipFill>
+                    <a:blip r:embed="rId57"/>
+                    <a:stretch>
+                      <a:fillRect/>
+                    </a:stretch>
+                  </pic:blipFill>
+                  <pic:spPr>
+                    <a:xfrm>
+                      <a:off x="0" y="0"/>
+                      <a:ext cx="2014196" cy="1249311"/>
+                    </a:xfrm>
+                    <a:prstGeom prst="rect">
+                      <a:avLst/>
+                    </a:prstGeom>
+                  </pic:spPr>
+                </pic:pic>
+              </a:graphicData>
+            </a:graphic>
+          </wp:inline>
+        </w:drawing>
+      </w:r>
+    </w:p>
+    <w:p>
+      <w:pPr>
+        <w:pStyle w:val="ListBullet"/>
+        <w:tabs>
+          <w:tab w:val="clear" w:pos="720"/>
+          <w:tab w:val="num" w:pos="360"/>
+        </w:tabs>
+        <w:ind w:left="360"/>
+      </w:pPr>
+      <w:r>
+        <w:t>Now we</w:t>
+      </w:r>
+      <w:r>
+        <w:t xml:space="preserve">’ve found the regression model w/ the highest </w:t>
       </w:r>
       <w:r>
         <w:t>BF</w:t>
       </w:r>
       <w:r>
-        <w:t xml:space="preserve"> information to a variable: &gt; models &lt;- regressionBF( + formula = dan.grump ~ dan.sleep + day + baby.sleep, + data = parenthood + ) Let’s say I want to see the best three models. To do this, I use the head() function specifying n=3, + here’s what I get as the result: &gt; head( models, n = 3) </w:t>
-      </w:r>
-      <w:r>
+        <w:t xml:space="preserve"> (dan.grump ~ dan.sleep) </w:t>
+      </w:r>
+      <w:r>
+        <w:t xml:space="preserve">+ </w:t>
+      </w:r>
+      <w:r>
+        <w:t xml:space="preserve">we </w:t>
+      </w:r>
+      <w:r>
+        <w:t>know the evidence for that model o</w:t>
+      </w:r>
+      <w:r>
+        <w:t>ver the next best alternative (</w:t>
+      </w:r>
+      <w:r>
+        <w:t xml:space="preserve">dan.grump ~ dan.sleep + day) is about 16:1. </w:t>
+      </w:r>
+    </w:p>
+    <w:p>
+      <w:pPr>
+        <w:pStyle w:val="ListBullet"/>
+        <w:numPr>
+          <w:ilvl w:val="0"/>
+          <w:numId w:val="0"/>
+        </w:numPr>
+        <w:ind w:left="360"/>
+      </w:pPr>
+    </w:p>
+    <w:p>
+      <w:pPr>
+        <w:pStyle w:val="ListBullet"/>
+        <w:tabs>
+          <w:tab w:val="clear" w:pos="720"/>
+          <w:tab w:val="num" w:pos="360"/>
+        </w:tabs>
+        <w:ind w:left="360"/>
+      </w:pPr>
+      <w:r>
+        <w:t xml:space="preserve">Say </w:t>
+      </w:r>
+      <w:r>
+        <w:t xml:space="preserve">you’ve settled on a specific regression model. </w:t>
+      </w:r>
+      <w:r>
+        <w:rPr>
+          <w:i/>
+        </w:rPr>
+        <w:t xml:space="preserve">What </w:t>
+      </w:r>
+      <w:r>
+        <w:rPr>
+          <w:i/>
+        </w:rPr>
         <w:t>BF</w:t>
       </w:r>
       <w:r>
-        <w:t xml:space="preserve"> analysis -------------- [1] dan.sleep : 1.622545e+34 ˘0% [2] dan.sleep + day : 1.016578e+33 ˘0.01% [3] dan.sleep + baby.sleep : 9.770233e+32 ˘0.01% Against denominator: Intercept only --- </w:t>
-      </w:r>
-      <w:r>
+        <w:rPr>
+          <w:i/>
+        </w:rPr>
+        <w:t>s should you report</w:t>
+      </w:r>
+      <w:r>
+        <w:t xml:space="preserve">? </w:t>
+      </w:r>
+    </w:p>
+    <w:p>
+      <w:pPr>
+        <w:pStyle w:val="ListBullet"/>
+        <w:tabs>
+          <w:tab w:val="clear" w:pos="720"/>
+          <w:tab w:val="num" w:pos="360"/>
+        </w:tabs>
+        <w:ind w:left="360"/>
+      </w:pPr>
+      <w:r>
+        <w:t xml:space="preserve">In this example, pretend </w:t>
+      </w:r>
+      <w:r>
+        <w:t xml:space="preserve">we’ve </w:t>
+      </w:r>
+      <w:r>
+        <w:t xml:space="preserve">decided </w:t>
+      </w:r>
+      <w:r>
+        <w:rPr>
+          <w:b/>
+        </w:rPr>
+        <w:t>dan.grump ~ dan.sleep + baby.sleep</w:t>
+      </w:r>
+      <w:r>
+        <w:t xml:space="preserve"> is the model you think is best. </w:t>
+      </w:r>
+    </w:p>
+    <w:p>
+      <w:pPr>
+        <w:pStyle w:val="ListBullet"/>
+        <w:tabs>
+          <w:tab w:val="clear" w:pos="720"/>
+          <w:tab w:val="num" w:pos="360"/>
+        </w:tabs>
+        <w:ind w:left="360"/>
+      </w:pPr>
+      <w:r>
+        <w:rPr>
+          <w:highlight w:val="yellow"/>
+        </w:rPr>
+        <w:t xml:space="preserve">Sometimes it’s sensible to do this, even when it’s not the one w/ the highest </w:t>
+      </w:r>
+      <w:r>
+        <w:rPr>
+          <w:highlight w:val="yellow"/>
+        </w:rPr>
         <w:t>BF</w:t>
       </w:r>
       <w:r>
-        <w:t xml:space="preserve"> type: BFlinearModel, JZS This is telling us that the model in line 1 (i.e., dan.grump ~ dan.sleep) is the best one. That’s almost what I’m looking for, but it’s still comparing all the models against the intercept only model. That seems silly. What I’d like to know is how big the difference is between the best model + the other good models. For that, there’s this trick: &gt; head( models/max(models), n = 3) </w:t>
+        <w:t xml:space="preserve"> </w:t>
+      </w:r>
+      <w:r>
+        <w:t>b/c</w:t>
+      </w:r>
+      <w:r>
+        <w:t xml:space="preserve"> </w:t>
+      </w:r>
+      <w:r>
+        <w:t xml:space="preserve">we </w:t>
+      </w:r>
+      <w:r>
+        <w:t xml:space="preserve">have a substantive theoretical reason to prefer </w:t>
+      </w:r>
+      <w:r>
+        <w:t xml:space="preserve">1 </w:t>
+      </w:r>
+      <w:r>
+        <w:t xml:space="preserve">model over the other. </w:t>
+      </w:r>
+    </w:p>
+    <w:p>
+      <w:pPr>
+        <w:pStyle w:val="ListBullet"/>
+        <w:tabs>
+          <w:tab w:val="clear" w:pos="720"/>
+          <w:tab w:val="num" w:pos="360"/>
+        </w:tabs>
+        <w:ind w:left="360"/>
+      </w:pPr>
+      <w:r>
+        <w:t xml:space="preserve">Having figured out which model you prefer, it can be really useful to call </w:t>
+      </w:r>
+      <w:r>
+        <w:rPr>
+          <w:b/>
+        </w:rPr>
+        <w:t>regressionBF</w:t>
+      </w:r>
+      <w:r>
+        <w:t>()</w:t>
+      </w:r>
+      <w:r>
+        <w:t xml:space="preserve"> </w:t>
+      </w:r>
+      <w:r>
+        <w:t xml:space="preserve">+ specifying </w:t>
+      </w:r>
+      <w:r>
+        <w:rPr>
+          <w:b/>
+        </w:rPr>
+        <w:t>whichModels</w:t>
+      </w:r>
+      <w:r>
+        <w:rPr>
+          <w:b/>
+        </w:rPr>
+        <w:t xml:space="preserve"> </w:t>
+      </w:r>
+      <w:r>
+        <w:rPr>
+          <w:b/>
+        </w:rPr>
+        <w:t>=</w:t>
+      </w:r>
+      <w:r>
+        <w:rPr>
+          <w:b/>
+        </w:rPr>
+        <w:t xml:space="preserve"> </w:t>
+      </w:r>
+      <w:r>
+        <w:rPr>
+          <w:b/>
+        </w:rPr>
+        <w:t>top</w:t>
+      </w:r>
+      <w:r>
+        <w:t xml:space="preserve">. </w:t>
+      </w:r>
+    </w:p>
+    <w:p>
+      <w:pPr>
+        <w:pStyle w:val="ListBullet"/>
+        <w:tabs>
+          <w:tab w:val="clear" w:pos="720"/>
+          <w:tab w:val="num" w:pos="360"/>
+        </w:tabs>
+        <w:ind w:left="360"/>
+      </w:pPr>
+      <w:r>
+        <w:t xml:space="preserve">You use your preferred model as the formula argument, + the output will show the </w:t>
       </w:r>
       <w:r>
         <w:t>BF</w:t>
       </w:r>
       <w:r>
-        <w:t xml:space="preserve"> analysis -------------- [1] dan.sleep : 1 ˘0% [2] dan.sleep + day : 0.06265328 ˘0.01% [3] dan.sleep + baby.sleep : 0.06021549 ˘0.01% Against denominator: dan.grump ~ dan.sleep --- </w:t>
+        <w:t xml:space="preserve">s that result when you try to drop predictors from this model: </w:t>
+      </w:r>
+    </w:p>
+    <w:p>
+      <w:pPr>
+        <w:pStyle w:val="ListBullet"/>
+        <w:numPr>
+          <w:ilvl w:val="0"/>
+          <w:numId w:val="0"/>
+        </w:numPr>
+        <w:ind w:left="1440" w:firstLine="720"/>
+      </w:pPr>
+      <w:r>
+        <w:rPr>
+          <w:noProof/>
+        </w:rPr>
+        <w:drawing>
+          <wp:inline distT="0" distB="0" distL="0" distR="0" wp14:anchorId="533306C3" wp14:editId="30E6C164">
+            <wp:extent cx="3067050" cy="1214041"/>
+            <wp:effectExtent l="0" t="0" r="0" b="5715"/>
+            <wp:docPr id="56" name="Picture 56"/>
+            <wp:cNvGraphicFramePr>
+              <a:graphicFrameLocks xmlns:a="http://schemas.openxmlformats.org/drawingml/2006/main" noChangeAspect="1"/>
+            </wp:cNvGraphicFramePr>
+            <a:graphic xmlns:a="http://schemas.openxmlformats.org/drawingml/2006/main">
+              <a:graphicData uri="http://schemas.openxmlformats.org/drawingml/2006/picture">
+                <pic:pic xmlns:pic="http://schemas.openxmlformats.org/drawingml/2006/picture">
+                  <pic:nvPicPr>
+                    <pic:cNvPr id="1" name=""/>
+                    <pic:cNvPicPr/>
+                  </pic:nvPicPr>
+                  <pic:blipFill>
+                    <a:blip r:embed="rId58"/>
+                    <a:stretch>
+                      <a:fillRect/>
+                    </a:stretch>
+                  </pic:blipFill>
+                  <pic:spPr>
+                    <a:xfrm>
+                      <a:off x="0" y="0"/>
+                      <a:ext cx="3075967" cy="1217571"/>
+                    </a:xfrm>
+                    <a:prstGeom prst="rect">
+                      <a:avLst/>
+                    </a:prstGeom>
+                  </pic:spPr>
+                </pic:pic>
+              </a:graphicData>
+            </a:graphic>
+          </wp:inline>
+        </w:drawing>
+      </w:r>
+    </w:p>
+    <w:p>
+      <w:pPr>
+        <w:pStyle w:val="ListBullet"/>
+        <w:numPr>
+          <w:ilvl w:val="0"/>
+          <w:numId w:val="0"/>
+        </w:numPr>
+        <w:ind w:left="1800" w:firstLine="360"/>
+      </w:pPr>
+      <w:r>
+        <w:rPr>
+          <w:noProof/>
+        </w:rPr>
+        <w:drawing>
+          <wp:inline distT="0" distB="0" distL="0" distR="0" wp14:anchorId="1EEFAC91" wp14:editId="414DE849">
+            <wp:extent cx="2209800" cy="744970"/>
+            <wp:effectExtent l="0" t="0" r="0" b="0"/>
+            <wp:docPr id="57" name="Picture 57"/>
+            <wp:cNvGraphicFramePr>
+              <a:graphicFrameLocks xmlns:a="http://schemas.openxmlformats.org/drawingml/2006/main" noChangeAspect="1"/>
+            </wp:cNvGraphicFramePr>
+            <a:graphic xmlns:a="http://schemas.openxmlformats.org/drawingml/2006/main">
+              <a:graphicData uri="http://schemas.openxmlformats.org/drawingml/2006/picture">
+                <pic:pic xmlns:pic="http://schemas.openxmlformats.org/drawingml/2006/picture">
+                  <pic:nvPicPr>
+                    <pic:cNvPr id="1" name=""/>
+                    <pic:cNvPicPr/>
+                  </pic:nvPicPr>
+                  <pic:blipFill>
+                    <a:blip r:embed="rId59"/>
+                    <a:stretch>
+                      <a:fillRect/>
+                    </a:stretch>
+                  </pic:blipFill>
+                  <pic:spPr>
+                    <a:xfrm>
+                      <a:off x="0" y="0"/>
+                      <a:ext cx="2212856" cy="746000"/>
+                    </a:xfrm>
+                    <a:prstGeom prst="rect">
+                      <a:avLst/>
+                    </a:prstGeom>
+                  </pic:spPr>
+                </pic:pic>
+              </a:graphicData>
+            </a:graphic>
+          </wp:inline>
+        </w:drawing>
+      </w:r>
+    </w:p>
+    <w:p>
+      <w:pPr>
+        <w:pStyle w:val="ListBullet"/>
+        <w:tabs>
+          <w:tab w:val="clear" w:pos="720"/>
+          <w:tab w:val="num" w:pos="360"/>
+        </w:tabs>
+        <w:ind w:left="360"/>
+      </w:pPr>
+      <w:r>
+        <w:lastRenderedPageBreak/>
+        <w:t xml:space="preserve">The </w:t>
       </w:r>
       <w:r>
         <w:t>BF</w:t>
       </w:r>
       <w:r>
-        <w:t xml:space="preserve"> type: BFlinearModel, JZS Notice the bit at the bottom showing that the denominator has changed. What that means is that the </w:t>
+        <w:t xml:space="preserve"> when </w:t>
+      </w:r>
+      <w:r>
+        <w:t xml:space="preserve">we </w:t>
+      </w:r>
+      <w:r>
+        <w:t xml:space="preserve">try to drop the </w:t>
+      </w:r>
+      <w:r>
+        <w:t>dan.sleep predictor is about 1^-</w:t>
+      </w:r>
+      <w:r>
+        <w:t xml:space="preserve">26, which is </w:t>
+      </w:r>
+      <w:r>
+        <w:rPr>
+          <w:i/>
+        </w:rPr>
+        <w:t>very strong evidence you shouldn’t drop it</w:t>
+      </w:r>
+      <w:r>
+        <w:t xml:space="preserve">. </w:t>
+      </w:r>
+    </w:p>
+    <w:p>
+      <w:pPr>
+        <w:pStyle w:val="ListBullet"/>
+        <w:tabs>
+          <w:tab w:val="clear" w:pos="720"/>
+          <w:tab w:val="num" w:pos="360"/>
+        </w:tabs>
+        <w:ind w:left="360"/>
+      </w:pPr>
+      <w:r>
+        <w:t xml:space="preserve">On the other hand, the </w:t>
       </w:r>
       <w:r>
         <w:t>BF</w:t>
       </w:r>
       <w:r>
-        <w:t xml:space="preserve">s are now comparing each of those 3 models listed against the dan.grump ~ dan.sleep model. Obviously, the </w:t>
-      </w:r>
-      <w:r>
-        <w:t>BF</w:t>
-      </w:r>
-      <w:r>
-        <w:t xml:space="preserve"> in the first line is exactly 1, since that’s just comparing the best model to itself. More to the point, the other two </w:t>
-      </w:r>
-      <w:r>
-        <w:t>BF</w:t>
-      </w:r>
-      <w:r>
-        <w:t xml:space="preserve">s are both less than 1, indicating that they’re all worse than that model. The </w:t>
-      </w:r>
-      <w:r>
-        <w:t>BF</w:t>
-      </w:r>
-      <w:r>
-        <w:t xml:space="preserve">s of 0.06 to 1 imply that the odds for the best model over the second best model are about 16:1. You can work this out by simple arithmetic (i.e., 0.06{1 « 16), but the other way to do it is to directly compare the models. To see what I mean, here’s the original output: &gt; models </w:t>
-      </w:r>
-      <w:r>
-        <w:t>BF</w:t>
-      </w:r>
-      <w:r>
-        <w:t xml:space="preserve"> analysis -------------- [1] dan.sleep : 1.622545e+34 ˘0% - 579 - [2] day : 0.2724027 ˘0% [3] baby.sleep : 10018411 ˘0% [4] dan.sleep + day : 1.016578e+33 ˘0.01% [5] dan.sleep + baby.sleep : 9.770233e+32 ˘0.01% [6] day + baby.sleep : 2340755 ˘0% [7] dan.sleep + day + baby.sleep : 7.835625e+31 ˘0% Against denominator: Intercept only --- </w:t>
-      </w:r>
-      <w:r>
-        <w:t>BF</w:t>
-      </w:r>
-      <w:r>
-        <w:t xml:space="preserve"> type: BFlinearModel, JZS The best model corresponds to row 1 in this table, + the second best model corresponds to row 4. All you have to do to compare these two models is this: &gt; models[1] / models[4] </w:t>
-      </w:r>
-      <w:r>
-        <w:t>BF</w:t>
-      </w:r>
-      <w:r>
-        <w:t xml:space="preserve"> analysis -------------- [1] dan.sleep : 15.96086 ˘0.01% Against denominator: dan.grump ~ dan.sleep + day --- </w:t>
-      </w:r>
-      <w:r>
-        <w:t>BF</w:t>
-      </w:r>
-      <w:r>
-        <w:t xml:space="preserve"> type: BFlinearModel, JZS + there you have it. You’ve found the regression model w/ the highest </w:t>
-      </w:r>
-      <w:r>
-        <w:t>BF</w:t>
-      </w:r>
-      <w:r>
-        <w:t xml:space="preserve"> (i.e., dan.grump ~ dan.sleep), + you know that the evidence for that model over the next best alternative (i.e., dan.grump ~ dan.sleep + day) is about 16:1. 17.6.4 Extracting </w:t>
-      </w:r>
-      <w:r>
-        <w:t>BF</w:t>
-      </w:r>
-      <w:r>
-        <w:t xml:space="preserve">s for all included terms Okay, let’s say you’ve settled on a specific regression model. What </w:t>
-      </w:r>
-      <w:r>
-        <w:t>BF</w:t>
-      </w:r>
-      <w:r>
-        <w:t xml:space="preserve">s should you report? In this example, I’m going to pretend that you decided that dan.grump ~ dan.sleep + baby.sleep is the model you think is best. Sometimes it’s sensible to do this, even when it’s not the one w/ the highest </w:t>
-      </w:r>
-      <w:r>
-        <w:t>BF</w:t>
-      </w:r>
-      <w:r>
-        <w:t xml:space="preserve">. Usually this happens b/c you have a substantive theoretical reason to prefer one model over the other. However, in this case I’m doing it b/c I want to use a model w/ more than one predictor as my example! Having figured out which model you prefer, it can be really useful to call the regressionBF() function + specifying whichModels=top. You use your preferred model as the formula argument, + then the output will show you the </w:t>
-      </w:r>
-      <w:r>
-        <w:t>BF</w:t>
-      </w:r>
-      <w:r>
-        <w:t xml:space="preserve">s that result when you try to drop predictors from this model: &gt; regressionBF( + formula = dan.grump ~ dan.sleep + baby.sleep, + data = parenthood, + whichModels = top + ) </w:t>
-      </w:r>
-      <w:r>
-        <w:t>BF</w:t>
-      </w:r>
-      <w:r>
-        <w:t xml:space="preserve"> top-down analysis -------------- When effect is omitted from dan.sleep + baby.sleep , BF is... [1] Omit baby.sleep : 16.60702 ˘0.01% - 580 - [2] Omit dan.sleep : 1.025401e-26 ˘0.01% Against denominator: dan.grump ~ dan.sleep + baby.sleep --- </w:t>
-      </w:r>
-      <w:r>
-        <w:t>BF</w:t>
-      </w:r>
-      <w:r>
-        <w:t xml:space="preserve"> type: BFlinearModel, JZS Okay, so now you can see the results a bit more clearly. The </w:t>
-      </w:r>
-      <w:r>
-        <w:t>BF</w:t>
-      </w:r>
-      <w:r>
-        <w:t xml:space="preserve"> when you try to drop the dan.sleep predictor is about 10´26, which is very strong evidence that you shouldn’t drop it. On the other hand, the </w:t>
-      </w:r>
-      <w:r>
-        <w:t>BF</w:t>
-      </w:r>
-      <w:r>
-        <w:t xml:space="preserve"> actually </w:t>
-      </w:r>
-      <w:r>
-        <w:lastRenderedPageBreak/>
-        <w:t xml:space="preserve">goes up to 17 if you drop baby.sleep, so you’d usually say that’s pretty strong evidence for dropping that one. </w:t>
+        <w:t xml:space="preserve"> actually goes </w:t>
+      </w:r>
+      <w:r>
+        <w:t xml:space="preserve">UP </w:t>
+      </w:r>
+      <w:r>
+        <w:t xml:space="preserve">to 17 if you drop baby.sleep, so you’d usually say that’s pretty strong evidence for dropping that one. </w:t>
       </w:r>
     </w:p>
     <w:p>
@@ -13931,125 +15551,2122 @@
           <w:u w:val="single"/>
         </w:rPr>
       </w:pPr>
+    </w:p>
+    <w:p>
+      <w:pPr>
+        <w:pStyle w:val="ListBullet"/>
+        <w:tabs>
+          <w:tab w:val="clear" w:pos="720"/>
+          <w:tab w:val="num" w:pos="360"/>
+        </w:tabs>
+        <w:ind w:left="360"/>
+      </w:pPr>
+      <w:r>
+        <w:t>BayesFac</w:t>
+      </w:r>
+      <w:r>
+        <w:t xml:space="preserve">tor pckg is pretty flexible </w:t>
+      </w:r>
+      <w:r>
+        <w:t>+ can do Bayesian versions of pretty much everythi</w:t>
+      </w:r>
+      <w:r>
+        <w:t>ng in this book</w:t>
+      </w:r>
+    </w:p>
+    <w:p>
+      <w:pPr>
+        <w:pStyle w:val="ListBullet"/>
+        <w:tabs>
+          <w:tab w:val="clear" w:pos="720"/>
+          <w:tab w:val="num" w:pos="360"/>
+        </w:tabs>
+        <w:ind w:left="360"/>
+      </w:pPr>
+      <w:r>
+        <w:t xml:space="preserve">ANOVA </w:t>
+      </w:r>
+      <w:r>
+        <w:t xml:space="preserve">reminder </w:t>
+      </w:r>
+      <w:r>
+        <w:sym w:font="Wingdings" w:char="F0E0"/>
+      </w:r>
+      <w:r>
+        <w:t xml:space="preserve"> </w:t>
+      </w:r>
+      <w:r>
+        <w:t>clin.trial data</w:t>
+      </w:r>
+    </w:p>
+    <w:p>
+      <w:pPr>
+        <w:pStyle w:val="ListBullet"/>
+        <w:tabs>
+          <w:tab w:val="clear" w:pos="720"/>
+          <w:tab w:val="num" w:pos="360"/>
+        </w:tabs>
+        <w:ind w:left="360"/>
+      </w:pPr>
+      <w:r>
+        <w:t xml:space="preserve">To run our </w:t>
+      </w:r>
+      <w:r>
+        <w:rPr>
+          <w:u w:val="single"/>
+        </w:rPr>
+        <w:t>orthodox</w:t>
+      </w:r>
+      <w:r>
+        <w:t xml:space="preserve"> analysis, </w:t>
+      </w:r>
+      <w:r>
+        <w:t xml:space="preserve">we used </w:t>
+      </w:r>
+      <w:r>
+        <w:rPr>
+          <w:b/>
+        </w:rPr>
+        <w:t>aov</w:t>
+      </w:r>
+      <w:r>
+        <w:t>()</w:t>
+      </w:r>
+      <w:r>
+        <w:t xml:space="preserve"> + used </w:t>
+      </w:r>
+      <w:r>
+        <w:rPr>
+          <w:b/>
+        </w:rPr>
+        <w:t>Anova</w:t>
+      </w:r>
+      <w:r>
+        <w:t>()</w:t>
+      </w:r>
+      <w:r>
+        <w:t xml:space="preserve"> </w:t>
+      </w:r>
+      <w:r>
+        <w:t xml:space="preserve">from the </w:t>
+      </w:r>
+      <w:r>
+        <w:rPr>
+          <w:b/>
+        </w:rPr>
+        <w:t>car</w:t>
+      </w:r>
+      <w:r>
+        <w:t xml:space="preserve"> package to produce the </w:t>
+      </w:r>
+      <w:r>
+        <w:t>ANOVA table (</w:t>
+      </w:r>
+      <w:r>
+        <w:t>it</w:t>
+      </w:r>
+      <w:r>
+        <w:t xml:space="preserve"> uses Type II tests by default)</w:t>
+      </w:r>
+      <w:r>
+        <w:t xml:space="preserve"> (Ch 16.10)</w:t>
+      </w:r>
+    </w:p>
+    <w:p>
+      <w:pPr>
+        <w:pStyle w:val="ListBullet"/>
+        <w:tabs>
+          <w:tab w:val="clear" w:pos="720"/>
+          <w:tab w:val="num" w:pos="360"/>
+        </w:tabs>
+        <w:ind w:left="360"/>
+      </w:pPr>
+      <w:r>
+        <w:t>H</w:t>
+      </w:r>
+      <w:r>
+        <w:t>ere’s what our analysis looked like:</w:t>
+      </w:r>
+    </w:p>
+    <w:p>
+      <w:pPr>
+        <w:pStyle w:val="ListBullet"/>
+        <w:numPr>
+          <w:ilvl w:val="0"/>
+          <w:numId w:val="0"/>
+        </w:numPr>
+        <w:ind w:left="1800" w:firstLine="360"/>
+      </w:pPr>
+      <w:r>
+        <w:rPr>
+          <w:noProof/>
+        </w:rPr>
+        <w:drawing>
+          <wp:inline distT="0" distB="0" distL="0" distR="0" wp14:anchorId="1BC79F76" wp14:editId="20F9E98A">
+            <wp:extent cx="3057525" cy="834560"/>
+            <wp:effectExtent l="0" t="0" r="0" b="3810"/>
+            <wp:docPr id="58" name="Picture 58"/>
+            <wp:cNvGraphicFramePr>
+              <a:graphicFrameLocks xmlns:a="http://schemas.openxmlformats.org/drawingml/2006/main" noChangeAspect="1"/>
+            </wp:cNvGraphicFramePr>
+            <a:graphic xmlns:a="http://schemas.openxmlformats.org/drawingml/2006/main">
+              <a:graphicData uri="http://schemas.openxmlformats.org/drawingml/2006/picture">
+                <pic:pic xmlns:pic="http://schemas.openxmlformats.org/drawingml/2006/picture">
+                  <pic:nvPicPr>
+                    <pic:cNvPr id="1" name=""/>
+                    <pic:cNvPicPr/>
+                  </pic:nvPicPr>
+                  <pic:blipFill>
+                    <a:blip r:embed="rId60"/>
+                    <a:stretch>
+                      <a:fillRect/>
+                    </a:stretch>
+                  </pic:blipFill>
+                  <pic:spPr>
+                    <a:xfrm>
+                      <a:off x="0" y="0"/>
+                      <a:ext cx="3063344" cy="836148"/>
+                    </a:xfrm>
+                    <a:prstGeom prst="rect">
+                      <a:avLst/>
+                    </a:prstGeom>
+                  </pic:spPr>
+                </pic:pic>
+              </a:graphicData>
+            </a:graphic>
+          </wp:inline>
+        </w:drawing>
+      </w:r>
+    </w:p>
+    <w:p>
+      <w:pPr>
+        <w:pStyle w:val="ListBullet"/>
+        <w:numPr>
+          <w:ilvl w:val="0"/>
+          <w:numId w:val="0"/>
+        </w:numPr>
+        <w:ind w:left="2160"/>
+      </w:pPr>
+      <w:r>
+        <w:rPr>
+          <w:noProof/>
+        </w:rPr>
+        <w:drawing>
+          <wp:inline distT="0" distB="0" distL="0" distR="0" wp14:anchorId="56BE4C1D" wp14:editId="47365DD3">
+            <wp:extent cx="2324100" cy="313838"/>
+            <wp:effectExtent l="0" t="0" r="0" b="0"/>
+            <wp:docPr id="59" name="Picture 59"/>
+            <wp:cNvGraphicFramePr>
+              <a:graphicFrameLocks xmlns:a="http://schemas.openxmlformats.org/drawingml/2006/main" noChangeAspect="1"/>
+            </wp:cNvGraphicFramePr>
+            <a:graphic xmlns:a="http://schemas.openxmlformats.org/drawingml/2006/main">
+              <a:graphicData uri="http://schemas.openxmlformats.org/drawingml/2006/picture">
+                <pic:pic xmlns:pic="http://schemas.openxmlformats.org/drawingml/2006/picture">
+                  <pic:nvPicPr>
+                    <pic:cNvPr id="1" name=""/>
+                    <pic:cNvPicPr/>
+                  </pic:nvPicPr>
+                  <pic:blipFill>
+                    <a:blip r:embed="rId61"/>
+                    <a:stretch>
+                      <a:fillRect/>
+                    </a:stretch>
+                  </pic:blipFill>
+                  <pic:spPr>
+                    <a:xfrm>
+                      <a:off x="0" y="0"/>
+                      <a:ext cx="2334784" cy="315281"/>
+                    </a:xfrm>
+                    <a:prstGeom prst="rect">
+                      <a:avLst/>
+                    </a:prstGeom>
+                  </pic:spPr>
+                </pic:pic>
+              </a:graphicData>
+            </a:graphic>
+          </wp:inline>
+        </w:drawing>
+      </w:r>
+    </w:p>
+    <w:p>
+      <w:pPr>
+        <w:pStyle w:val="ListBullet"/>
+        <w:tabs>
+          <w:tab w:val="clear" w:pos="720"/>
+          <w:tab w:val="num" w:pos="360"/>
+        </w:tabs>
+        <w:ind w:left="360"/>
+      </w:pPr>
+      <w:r>
+        <w:t>This is</w:t>
+      </w:r>
+      <w:r>
+        <w:t xml:space="preserve"> pretty clearly showing evidence </w:t>
+      </w:r>
+      <w:r>
+        <w:t>for a main effect of drug at p &lt;</w:t>
+      </w:r>
+      <w:r>
+        <w:t xml:space="preserve"> .</w:t>
+      </w:r>
+      <w:r>
+        <w:t>001, an effect of therapy at p &lt;</w:t>
+      </w:r>
+      <w:r>
+        <w:t xml:space="preserve"> .05 + </w:t>
+      </w:r>
+      <w:r>
+        <w:rPr>
+          <w:i/>
+        </w:rPr>
+        <w:t>no interaction</w:t>
+      </w:r>
+      <w:r>
+        <w:t xml:space="preserve"> (p &gt; .05)</w:t>
+      </w:r>
+    </w:p>
+    <w:p>
+      <w:pPr>
+        <w:pStyle w:val="ListBullet"/>
+        <w:tabs>
+          <w:tab w:val="clear" w:pos="720"/>
+          <w:tab w:val="num" w:pos="360"/>
+        </w:tabs>
+        <w:ind w:left="360"/>
+      </w:pPr>
+      <w:r>
+        <w:t xml:space="preserve">BayesFactor contains </w:t>
+      </w:r>
+      <w:r>
+        <w:rPr>
+          <w:b/>
+        </w:rPr>
+        <w:t>anovaBF</w:t>
+      </w:r>
+      <w:r>
+        <w:t xml:space="preserve">() </w:t>
+      </w:r>
+      <w:r>
+        <w:t xml:space="preserve">to do a Bayesian ANOVA w/ </w:t>
+      </w:r>
+      <w:r>
+        <w:t>a pretty standard formula + data structure</w:t>
+      </w:r>
+    </w:p>
+    <w:p>
+      <w:pPr>
+        <w:pStyle w:val="ListBullet"/>
+        <w:tabs>
+          <w:tab w:val="clear" w:pos="720"/>
+          <w:tab w:val="num" w:pos="360"/>
+        </w:tabs>
+        <w:ind w:left="360"/>
+      </w:pPr>
+      <w:r>
+        <w:t xml:space="preserve">Useful </w:t>
+      </w:r>
+      <w:r>
+        <w:t xml:space="preserve">to save the output to a variable: </w:t>
+      </w:r>
+    </w:p>
+    <w:p>
+      <w:pPr>
+        <w:pStyle w:val="ListBullet"/>
+        <w:numPr>
+          <w:ilvl w:val="0"/>
+          <w:numId w:val="0"/>
+        </w:numPr>
+        <w:ind w:left="1800" w:firstLine="360"/>
+      </w:pPr>
+      <w:r>
+        <w:rPr>
+          <w:noProof/>
+        </w:rPr>
+        <w:drawing>
+          <wp:inline distT="0" distB="0" distL="0" distR="0" wp14:anchorId="0F14C20D" wp14:editId="07AA7282">
+            <wp:extent cx="2114550" cy="480580"/>
+            <wp:effectExtent l="0" t="0" r="0" b="0"/>
+            <wp:docPr id="61" name="Picture 61"/>
+            <wp:cNvGraphicFramePr>
+              <a:graphicFrameLocks xmlns:a="http://schemas.openxmlformats.org/drawingml/2006/main" noChangeAspect="1"/>
+            </wp:cNvGraphicFramePr>
+            <a:graphic xmlns:a="http://schemas.openxmlformats.org/drawingml/2006/main">
+              <a:graphicData uri="http://schemas.openxmlformats.org/drawingml/2006/picture">
+                <pic:pic xmlns:pic="http://schemas.openxmlformats.org/drawingml/2006/picture">
+                  <pic:nvPicPr>
+                    <pic:cNvPr id="1" name=""/>
+                    <pic:cNvPicPr/>
+                  </pic:nvPicPr>
+                  <pic:blipFill>
+                    <a:blip r:embed="rId62"/>
+                    <a:stretch>
+                      <a:fillRect/>
+                    </a:stretch>
+                  </pic:blipFill>
+                  <pic:spPr>
+                    <a:xfrm>
+                      <a:off x="0" y="0"/>
+                      <a:ext cx="2124047" cy="482738"/>
+                    </a:xfrm>
+                    <a:prstGeom prst="rect">
+                      <a:avLst/>
+                    </a:prstGeom>
+                  </pic:spPr>
+                </pic:pic>
+              </a:graphicData>
+            </a:graphic>
+          </wp:inline>
+        </w:drawing>
+      </w:r>
+    </w:p>
+    <w:p>
+      <w:pPr>
+        <w:pStyle w:val="ListBullet"/>
+        <w:numPr>
+          <w:ilvl w:val="0"/>
+          <w:numId w:val="0"/>
+        </w:numPr>
+        <w:ind w:left="1440" w:firstLine="720"/>
+      </w:pPr>
+      <w:r>
+        <w:rPr>
+          <w:noProof/>
+        </w:rPr>
+        <w:drawing>
+          <wp:inline distT="0" distB="0" distL="0" distR="0" wp14:anchorId="448A5A66" wp14:editId="6A3EA07A">
+            <wp:extent cx="2452083" cy="1400175"/>
+            <wp:effectExtent l="0" t="0" r="5715" b="0"/>
+            <wp:docPr id="62" name="Picture 62"/>
+            <wp:cNvGraphicFramePr>
+              <a:graphicFrameLocks xmlns:a="http://schemas.openxmlformats.org/drawingml/2006/main" noChangeAspect="1"/>
+            </wp:cNvGraphicFramePr>
+            <a:graphic xmlns:a="http://schemas.openxmlformats.org/drawingml/2006/main">
+              <a:graphicData uri="http://schemas.openxmlformats.org/drawingml/2006/picture">
+                <pic:pic xmlns:pic="http://schemas.openxmlformats.org/drawingml/2006/picture">
+                  <pic:nvPicPr>
+                    <pic:cNvPr id="1" name=""/>
+                    <pic:cNvPicPr/>
+                  </pic:nvPicPr>
+                  <pic:blipFill>
+                    <a:blip r:embed="rId63"/>
+                    <a:stretch>
+                      <a:fillRect/>
+                    </a:stretch>
+                  </pic:blipFill>
+                  <pic:spPr>
+                    <a:xfrm>
+                      <a:off x="0" y="0"/>
+                      <a:ext cx="2454429" cy="1401515"/>
+                    </a:xfrm>
+                    <a:prstGeom prst="rect">
+                      <a:avLst/>
+                    </a:prstGeom>
+                  </pic:spPr>
+                </pic:pic>
+              </a:graphicData>
+            </a:graphic>
+          </wp:inline>
+        </w:drawing>
+      </w:r>
+    </w:p>
+    <w:p>
+      <w:pPr>
+        <w:pStyle w:val="ListBullet"/>
+        <w:tabs>
+          <w:tab w:val="clear" w:pos="720"/>
+          <w:tab w:val="num" w:pos="360"/>
+        </w:tabs>
+        <w:ind w:left="360"/>
+      </w:pPr>
+      <w:r>
+        <w:t xml:space="preserve">Output </w:t>
+      </w:r>
+      <w:r>
+        <w:t>is different to the traditional ANOVA</w:t>
+      </w:r>
+      <w:r>
+        <w:t xml:space="preserve"> but</w:t>
+      </w:r>
+      <w:r>
+        <w:t xml:space="preserve"> similar to the output obtained from </w:t>
+      </w:r>
+      <w:r>
+        <w:rPr>
+          <w:b/>
+        </w:rPr>
+        <w:t>regressionBF</w:t>
+      </w:r>
+      <w:r>
+        <w:t>()</w:t>
+      </w:r>
+    </w:p>
+    <w:p>
+      <w:pPr>
+        <w:pStyle w:val="ListBullet"/>
+      </w:pPr>
+      <w:r>
+        <w:t xml:space="preserve">Remember </w:t>
+      </w:r>
+      <w:r>
+        <w:t xml:space="preserve">that (Ch. </w:t>
+      </w:r>
+      <w:r>
+        <w:t>16.6</w:t>
+      </w:r>
+      <w:r>
+        <w:t>)</w:t>
+      </w:r>
+      <w:r>
+        <w:t xml:space="preserve"> under the hood, </w:t>
+      </w:r>
+      <w:r>
+        <w:rPr>
+          <w:highlight w:val="yellow"/>
+        </w:rPr>
+        <w:t>ANOVA is no different to regression,</w:t>
+      </w:r>
+      <w:r>
+        <w:t xml:space="preserve"> + both are just different examples of a linear model. </w:t>
+      </w:r>
+    </w:p>
+    <w:p>
+      <w:pPr>
+        <w:pStyle w:val="ListBullet"/>
+      </w:pPr>
+      <w:r>
+        <w:t xml:space="preserve">B/c </w:t>
+      </w:r>
+      <w:r>
+        <w:t xml:space="preserve">of this, </w:t>
+      </w:r>
+      <w:r>
+        <w:rPr>
+          <w:b/>
+        </w:rPr>
+        <w:t>anovaBF</w:t>
+      </w:r>
+      <w:r>
+        <w:t xml:space="preserve">() reports the output in much the same way. </w:t>
+      </w:r>
+    </w:p>
+    <w:p>
+      <w:pPr>
+        <w:pStyle w:val="ListBullet"/>
+        <w:tabs>
+          <w:tab w:val="clear" w:pos="720"/>
+          <w:tab w:val="num" w:pos="360"/>
+        </w:tabs>
+        <w:ind w:left="360"/>
+      </w:pPr>
+      <w:r>
+        <w:t xml:space="preserve">To ID the </w:t>
+      </w:r>
+      <w:r>
+        <w:rPr>
+          <w:u w:val="single"/>
+        </w:rPr>
+        <w:t>best model</w:t>
+      </w:r>
+      <w:r>
+        <w:t xml:space="preserve">, </w:t>
+      </w:r>
+      <w:r>
+        <w:t xml:space="preserve">we could use the same commands </w:t>
+      </w:r>
+      <w:r>
+        <w:t xml:space="preserve">used </w:t>
+      </w:r>
+      <w:r>
+        <w:t xml:space="preserve">in the last section. </w:t>
+      </w:r>
+    </w:p>
+    <w:p>
+      <w:pPr>
+        <w:pStyle w:val="ListBullet"/>
+        <w:numPr>
+          <w:ilvl w:val="0"/>
+          <w:numId w:val="0"/>
+        </w:numPr>
+        <w:ind w:left="720" w:hanging="360"/>
+      </w:pPr>
+    </w:p>
+    <w:p>
+      <w:pPr>
+        <w:pStyle w:val="ListBullet"/>
+        <w:numPr>
+          <w:ilvl w:val="0"/>
+          <w:numId w:val="0"/>
+        </w:numPr>
+        <w:ind w:left="720" w:hanging="360"/>
+      </w:pPr>
+    </w:p>
+    <w:p>
+      <w:pPr>
+        <w:pStyle w:val="ListBullet"/>
+        <w:numPr>
+          <w:ilvl w:val="0"/>
+          <w:numId w:val="0"/>
+        </w:numPr>
+        <w:ind w:left="720" w:hanging="360"/>
+      </w:pPr>
+    </w:p>
+    <w:p>
+      <w:pPr>
+        <w:pStyle w:val="ListBullet"/>
+        <w:numPr>
+          <w:ilvl w:val="0"/>
+          <w:numId w:val="0"/>
+        </w:numPr>
+        <w:ind w:left="720" w:hanging="360"/>
+      </w:pPr>
+    </w:p>
+    <w:p>
+      <w:pPr>
+        <w:pStyle w:val="ListBullet"/>
+        <w:numPr>
+          <w:ilvl w:val="0"/>
+          <w:numId w:val="0"/>
+        </w:numPr>
+        <w:ind w:left="720" w:hanging="360"/>
+      </w:pPr>
+    </w:p>
+    <w:p>
+      <w:pPr>
+        <w:pStyle w:val="ListBullet"/>
+        <w:tabs>
+          <w:tab w:val="clear" w:pos="720"/>
+          <w:tab w:val="num" w:pos="360"/>
+        </w:tabs>
+        <w:ind w:left="360"/>
+      </w:pPr>
+      <w:r>
+        <w:lastRenderedPageBreak/>
+        <w:t xml:space="preserve">1 </w:t>
+      </w:r>
+      <w:r>
+        <w:t xml:space="preserve">quite useful </w:t>
+      </w:r>
+      <w:r>
+        <w:t xml:space="preserve">variant </w:t>
+      </w:r>
+      <w:r>
+        <w:t>is this:</w:t>
+      </w:r>
+    </w:p>
+    <w:p>
+      <w:pPr>
+        <w:pStyle w:val="ListBullet"/>
+        <w:numPr>
+          <w:ilvl w:val="0"/>
+          <w:numId w:val="0"/>
+        </w:numPr>
+        <w:ind w:left="1440" w:firstLine="720"/>
+      </w:pPr>
+      <w:r>
+        <w:rPr>
+          <w:noProof/>
+        </w:rPr>
+        <w:drawing>
+          <wp:inline distT="0" distB="0" distL="0" distR="0" wp14:anchorId="29A030E3" wp14:editId="12AEE9D7">
+            <wp:extent cx="2657655" cy="1410946"/>
+            <wp:effectExtent l="0" t="0" r="0" b="0"/>
+            <wp:docPr id="63" name="Picture 63"/>
+            <wp:cNvGraphicFramePr>
+              <a:graphicFrameLocks xmlns:a="http://schemas.openxmlformats.org/drawingml/2006/main" noChangeAspect="1"/>
+            </wp:cNvGraphicFramePr>
+            <a:graphic xmlns:a="http://schemas.openxmlformats.org/drawingml/2006/main">
+              <a:graphicData uri="http://schemas.openxmlformats.org/drawingml/2006/picture">
+                <pic:pic xmlns:pic="http://schemas.openxmlformats.org/drawingml/2006/picture">
+                  <pic:nvPicPr>
+                    <pic:cNvPr id="1" name=""/>
+                    <pic:cNvPicPr/>
+                  </pic:nvPicPr>
+                  <pic:blipFill>
+                    <a:blip r:embed="rId64"/>
+                    <a:stretch>
+                      <a:fillRect/>
+                    </a:stretch>
+                  </pic:blipFill>
+                  <pic:spPr>
+                    <a:xfrm>
+                      <a:off x="0" y="0"/>
+                      <a:ext cx="2663107" cy="1413840"/>
+                    </a:xfrm>
+                    <a:prstGeom prst="rect">
+                      <a:avLst/>
+                    </a:prstGeom>
+                  </pic:spPr>
+                </pic:pic>
+              </a:graphicData>
+            </a:graphic>
+          </wp:inline>
+        </w:drawing>
+      </w:r>
+    </w:p>
+    <w:p>
+      <w:pPr>
+        <w:pStyle w:val="ListBullet"/>
+        <w:tabs>
+          <w:tab w:val="clear" w:pos="720"/>
+          <w:tab w:val="num" w:pos="360"/>
+        </w:tabs>
+        <w:ind w:left="360"/>
+      </w:pPr>
+      <w:r>
+        <w:t xml:space="preserve">By dividing the models output by the </w:t>
+      </w:r>
+      <w:r>
+        <w:rPr>
+          <w:u w:val="single"/>
+        </w:rPr>
+        <w:t>best model</w:t>
+      </w:r>
+      <w:r>
+        <w:t xml:space="preserve"> (</w:t>
+      </w:r>
+      <w:r>
+        <w:rPr>
+          <w:b/>
+        </w:rPr>
+        <w:t>max(models)</w:t>
+      </w:r>
+      <w:r>
+        <w:t xml:space="preserve">), R </w:t>
+      </w:r>
+      <w:r>
+        <w:t xml:space="preserve">uses </w:t>
+      </w:r>
+      <w:r>
+        <w:t>the best model (drugs + therapy</w:t>
+      </w:r>
+      <w:r>
+        <w:t xml:space="preserve"> in this case</w:t>
+      </w:r>
+      <w:r>
+        <w:t xml:space="preserve">) as the denominator, which gives a pretty good sense of how close the competitors are. </w:t>
+      </w:r>
+    </w:p>
+    <w:p>
+      <w:pPr>
+        <w:pStyle w:val="ListBullet"/>
+        <w:tabs>
+          <w:tab w:val="clear" w:pos="720"/>
+          <w:tab w:val="num" w:pos="360"/>
+        </w:tabs>
+        <w:ind w:left="360"/>
+      </w:pPr>
+      <w:r>
+        <w:t xml:space="preserve">For instance, the model that contains the interaction term is </w:t>
+      </w:r>
+      <w:r>
+        <w:rPr>
+          <w:i/>
+        </w:rPr>
+        <w:t>almost</w:t>
+      </w:r>
+      <w:r>
+        <w:t xml:space="preserve"> as good as</w:t>
+      </w:r>
+      <w:r>
+        <w:t xml:space="preserve"> the model w/out the interaction (</w:t>
+      </w:r>
+      <w:r>
+        <w:t>BF</w:t>
+      </w:r>
+      <w:r>
+        <w:t xml:space="preserve"> </w:t>
+      </w:r>
+      <w:r>
+        <w:t xml:space="preserve">= </w:t>
+      </w:r>
+      <w:r>
+        <w:t>0.98</w:t>
+      </w:r>
+      <w:r>
+        <w:t xml:space="preserve"> vs BF = 1)</w:t>
+      </w:r>
+    </w:p>
+    <w:p>
+      <w:pPr>
+        <w:pStyle w:val="ListBullet"/>
+        <w:tabs>
+          <w:tab w:val="clear" w:pos="720"/>
+          <w:tab w:val="num" w:pos="360"/>
+        </w:tabs>
+        <w:ind w:left="360"/>
+      </w:pPr>
+      <w:r>
+        <w:t xml:space="preserve">. In other words, </w:t>
+      </w:r>
+      <w:r>
+        <w:rPr>
+          <w:highlight w:val="yellow"/>
+        </w:rPr>
+        <w:t>the data do not clearly indicate whether there is or is not an interaction</w:t>
+      </w:r>
+      <w:r>
+        <w:t xml:space="preserve">. </w:t>
+      </w:r>
+    </w:p>
+    <w:p>
+      <w:pPr>
+        <w:pStyle w:val="ListBullet"/>
+        <w:numPr>
+          <w:ilvl w:val="0"/>
+          <w:numId w:val="0"/>
+        </w:numPr>
+        <w:ind w:left="360"/>
+      </w:pPr>
+    </w:p>
+    <w:p>
+      <w:pPr>
+        <w:pStyle w:val="ListBullet"/>
+        <w:tabs>
+          <w:tab w:val="clear" w:pos="720"/>
+          <w:tab w:val="num" w:pos="360"/>
+        </w:tabs>
+        <w:ind w:left="360"/>
+      </w:pPr>
+      <w:r>
+        <w:rPr>
+          <w:u w:val="single"/>
+        </w:rPr>
+        <w:t>Constructing Bayesian Type II tests</w:t>
+      </w:r>
+      <w:r>
+        <w:t xml:space="preserve"> </w:t>
+      </w:r>
+    </w:p>
+    <w:p>
+      <w:pPr>
+        <w:pStyle w:val="ListBullet"/>
+        <w:tabs>
+          <w:tab w:val="clear" w:pos="720"/>
+          <w:tab w:val="num" w:pos="360"/>
+        </w:tabs>
+        <w:ind w:left="360"/>
+      </w:pPr>
+      <w:r>
+        <w:t xml:space="preserve">What do we </w:t>
+      </w:r>
+      <w:r>
+        <w:t xml:space="preserve">report as the alternative to the p-value? </w:t>
+      </w:r>
+    </w:p>
+    <w:p>
+      <w:pPr>
+        <w:pStyle w:val="ListBullet"/>
+        <w:tabs>
+          <w:tab w:val="clear" w:pos="720"/>
+          <w:tab w:val="num" w:pos="360"/>
+        </w:tabs>
+        <w:ind w:left="360"/>
+      </w:pPr>
+      <w:r>
+        <w:t xml:space="preserve">In </w:t>
+      </w:r>
+      <w:r>
+        <w:t xml:space="preserve">a </w:t>
+      </w:r>
+      <w:r>
+        <w:t xml:space="preserve">classical ANOVA table, you get a single p-value for every predictor in the model, so you can talk about the significance of each effect. </w:t>
+      </w:r>
+    </w:p>
+    <w:p>
+      <w:pPr>
+        <w:pStyle w:val="ListBullet"/>
+        <w:tabs>
+          <w:tab w:val="clear" w:pos="720"/>
+          <w:tab w:val="num" w:pos="360"/>
+        </w:tabs>
+        <w:ind w:left="360"/>
+      </w:pPr>
+      <w:r>
+        <w:t xml:space="preserve">The </w:t>
+      </w:r>
+      <w:r>
+        <w:t>Bayesian analog of this</w:t>
+      </w:r>
+      <w:r>
+        <w:t xml:space="preserve"> is tricky b/c</w:t>
+      </w:r>
+      <w:r>
+        <w:t xml:space="preserve"> ANOVA </w:t>
+      </w:r>
+      <w:r>
+        <w:t xml:space="preserve">is </w:t>
+      </w:r>
+      <w:r>
+        <w:t xml:space="preserve">complicated. </w:t>
+      </w:r>
+    </w:p>
+    <w:p>
+      <w:pPr>
+        <w:pStyle w:val="ListBullet"/>
+        <w:tabs>
+          <w:tab w:val="clear" w:pos="720"/>
+          <w:tab w:val="num" w:pos="360"/>
+        </w:tabs>
+        <w:ind w:left="360"/>
+      </w:pPr>
+      <w:r>
+        <w:t xml:space="preserve">Even in classical ANOVA there are several different things ANOVA might correspond to. </w:t>
+      </w:r>
+    </w:p>
+    <w:p>
+      <w:pPr>
+        <w:pStyle w:val="ListBullet"/>
+        <w:tabs>
+          <w:tab w:val="clear" w:pos="720"/>
+          <w:tab w:val="num" w:pos="360"/>
+        </w:tabs>
+        <w:ind w:left="360"/>
+      </w:pPr>
+      <w:r>
+        <w:t xml:space="preserve">You </w:t>
+      </w:r>
+      <w:r>
+        <w:t xml:space="preserve">get different p-values depending on whether you use Type I, Type II or Type III tests. </w:t>
+      </w:r>
+    </w:p>
+    <w:p>
+      <w:pPr>
+        <w:pStyle w:val="ListBullet"/>
+        <w:tabs>
+          <w:tab w:val="clear" w:pos="720"/>
+          <w:tab w:val="num" w:pos="360"/>
+        </w:tabs>
+        <w:ind w:left="360"/>
+      </w:pPr>
+      <w:r>
+        <w:t xml:space="preserve">To work out which </w:t>
+      </w:r>
+      <w:r>
+        <w:t>BF</w:t>
+      </w:r>
+      <w:r>
+        <w:t xml:space="preserve"> is analogous to the p-value in a classical ANOVA, you need to work out </w:t>
+      </w:r>
+      <w:r>
+        <w:rPr>
+          <w:i/>
+        </w:rPr>
+        <w:t>which version of ANOVA you want an analog for.</w:t>
+      </w:r>
+      <w:r>
+        <w:t xml:space="preserve"> </w:t>
+      </w:r>
+    </w:p>
+    <w:p>
+      <w:pPr>
+        <w:pStyle w:val="ListBullet"/>
+        <w:tabs>
+          <w:tab w:val="clear" w:pos="720"/>
+          <w:tab w:val="num" w:pos="360"/>
+        </w:tabs>
+        <w:ind w:left="360"/>
+      </w:pPr>
+      <w:r>
+        <w:t xml:space="preserve">For </w:t>
+      </w:r>
+      <w:r>
+        <w:t xml:space="preserve">our </w:t>
+      </w:r>
+      <w:r>
+        <w:t xml:space="preserve">purposes of this section, assume </w:t>
+      </w:r>
+      <w:r>
+        <w:t xml:space="preserve">we </w:t>
+      </w:r>
+      <w:r>
+        <w:t xml:space="preserve">want Type II tests, b/c those are </w:t>
+      </w:r>
+      <w:r>
+        <w:t xml:space="preserve">usually </w:t>
+      </w:r>
+      <w:r>
+        <w:t xml:space="preserve">most sensible </w:t>
+      </w:r>
+    </w:p>
+    <w:p>
+      <w:pPr>
+        <w:pStyle w:val="ListBullet"/>
+        <w:tabs>
+          <w:tab w:val="clear" w:pos="720"/>
+          <w:tab w:val="num" w:pos="360"/>
+        </w:tabs>
+        <w:ind w:left="360"/>
+      </w:pPr>
+      <w:r>
+        <w:t xml:space="preserve">(Ch. </w:t>
+      </w:r>
+      <w:r>
+        <w:t>16.10</w:t>
+      </w:r>
+      <w:r>
+        <w:t>)</w:t>
+      </w:r>
+      <w:r>
+        <w:t xml:space="preserve"> Type II tests for a </w:t>
+      </w:r>
+      <w:r>
+        <w:t>2</w:t>
+      </w:r>
+      <w:r>
+        <w:t>-way ANOVA are reasonably straightforward</w:t>
+      </w:r>
+      <w:r>
+        <w:t xml:space="preserve"> + we cab</w:t>
+      </w:r>
+      <w:r>
+        <w:t xml:space="preserve"> pull them from the </w:t>
+      </w:r>
+      <w:r>
+        <w:t>BF</w:t>
+      </w:r>
+      <w:r>
+        <w:t xml:space="preserve"> table. </w:t>
+      </w:r>
+    </w:p>
+    <w:p>
+      <w:pPr>
+        <w:pStyle w:val="ListBullet"/>
+        <w:tabs>
+          <w:tab w:val="clear" w:pos="720"/>
+          <w:tab w:val="num" w:pos="360"/>
+        </w:tabs>
+        <w:ind w:left="360"/>
+      </w:pPr>
+      <w:r>
+        <w:t xml:space="preserve">Suppose we want to test the main effect of </w:t>
+      </w:r>
+      <w:r>
+        <w:rPr>
+          <w:b/>
+        </w:rPr>
+        <w:t>drug</w:t>
+      </w:r>
+      <w:r>
+        <w:t xml:space="preserve">. </w:t>
+      </w:r>
+    </w:p>
+    <w:p>
+      <w:pPr>
+        <w:pStyle w:val="ListBullet"/>
+        <w:tabs>
+          <w:tab w:val="clear" w:pos="720"/>
+          <w:tab w:val="num" w:pos="360"/>
+        </w:tabs>
+        <w:ind w:left="360"/>
+      </w:pPr>
+      <w:r>
+        <w:t xml:space="preserve">The null for this test corresponds to a model that includes an effect of therapy, but no effect of drug. </w:t>
+      </w:r>
+    </w:p>
+    <w:p>
+      <w:pPr>
+        <w:pStyle w:val="ListBullet"/>
+        <w:tabs>
+          <w:tab w:val="clear" w:pos="720"/>
+          <w:tab w:val="num" w:pos="360"/>
+        </w:tabs>
+        <w:ind w:left="360"/>
+      </w:pPr>
+      <w:r>
+        <w:t xml:space="preserve">The alternative </w:t>
+      </w:r>
+      <w:r>
+        <w:t xml:space="preserve">= </w:t>
+      </w:r>
+      <w:r>
+        <w:t xml:space="preserve">the model that includes both. </w:t>
+      </w:r>
+    </w:p>
+    <w:p>
+      <w:pPr>
+        <w:pStyle w:val="ListBullet"/>
+        <w:tabs>
+          <w:tab w:val="clear" w:pos="720"/>
+          <w:tab w:val="num" w:pos="360"/>
+        </w:tabs>
+        <w:ind w:left="360"/>
+      </w:pPr>
+      <w:r>
+        <w:t xml:space="preserve">In other words, we want the </w:t>
+      </w:r>
+      <w:r>
+        <w:t>BF</w:t>
+      </w:r>
+      <w:r>
+        <w:t xml:space="preserve"> corresponding to this comparison:</w:t>
+      </w:r>
+    </w:p>
+    <w:p>
+      <w:pPr>
+        <w:pStyle w:val="ListBullet"/>
+        <w:numPr>
+          <w:ilvl w:val="0"/>
+          <w:numId w:val="0"/>
+        </w:numPr>
+        <w:ind w:left="1800" w:firstLine="360"/>
+      </w:pPr>
+      <w:r>
+        <w:rPr>
+          <w:noProof/>
+        </w:rPr>
+        <w:drawing>
+          <wp:inline distT="0" distB="0" distL="0" distR="0" wp14:anchorId="6064C209" wp14:editId="5C5E0E9E">
+            <wp:extent cx="2743200" cy="342900"/>
+            <wp:effectExtent l="0" t="0" r="0" b="0"/>
+            <wp:docPr id="64" name="Picture 64"/>
+            <wp:cNvGraphicFramePr>
+              <a:graphicFrameLocks xmlns:a="http://schemas.openxmlformats.org/drawingml/2006/main" noChangeAspect="1"/>
+            </wp:cNvGraphicFramePr>
+            <a:graphic xmlns:a="http://schemas.openxmlformats.org/drawingml/2006/main">
+              <a:graphicData uri="http://schemas.openxmlformats.org/drawingml/2006/picture">
+                <pic:pic xmlns:pic="http://schemas.openxmlformats.org/drawingml/2006/picture">
+                  <pic:nvPicPr>
+                    <pic:cNvPr id="1" name=""/>
+                    <pic:cNvPicPr/>
+                  </pic:nvPicPr>
+                  <pic:blipFill>
+                    <a:blip r:embed="rId65"/>
+                    <a:stretch>
+                      <a:fillRect/>
+                    </a:stretch>
+                  </pic:blipFill>
+                  <pic:spPr>
+                    <a:xfrm>
+                      <a:off x="0" y="0"/>
+                      <a:ext cx="2743200" cy="342900"/>
+                    </a:xfrm>
+                    <a:prstGeom prst="rect">
+                      <a:avLst/>
+                    </a:prstGeom>
+                  </pic:spPr>
+                </pic:pic>
+              </a:graphicData>
+            </a:graphic>
+          </wp:inline>
+        </w:drawing>
+      </w:r>
+    </w:p>
+    <w:p>
+      <w:pPr>
+        <w:pStyle w:val="ListBullet"/>
+        <w:tabs>
+          <w:tab w:val="clear" w:pos="720"/>
+          <w:tab w:val="num" w:pos="360"/>
+        </w:tabs>
+        <w:ind w:left="360"/>
+      </w:pPr>
+      <w:r>
+        <w:t xml:space="preserve">As it happens, we can read the answer to </w:t>
+      </w:r>
+      <w:r>
+        <w:rPr>
+          <w:i/>
+        </w:rPr>
+        <w:t>this</w:t>
+      </w:r>
+      <w:r>
+        <w:t xml:space="preserve"> straight off the table </w:t>
+      </w:r>
+      <w:r>
+        <w:sym w:font="Wingdings" w:char="F0E8"/>
+      </w:r>
+      <w:r>
+        <w:t xml:space="preserve"> </w:t>
+      </w:r>
+      <w:r>
+        <w:t xml:space="preserve">b/c it corresponds to a comparison between the model in line 2 of the table + the model in line 3: </w:t>
+      </w:r>
+    </w:p>
+    <w:p>
+      <w:pPr>
+        <w:pStyle w:val="ListBullet"/>
+        <w:numPr>
+          <w:ilvl w:val="0"/>
+          <w:numId w:val="0"/>
+        </w:numPr>
+        <w:ind w:left="1080" w:firstLine="360"/>
+      </w:pPr>
+      <w:r>
+        <w:rPr>
+          <w:noProof/>
+        </w:rPr>
+        <w:drawing>
+          <wp:inline distT="0" distB="0" distL="0" distR="0" wp14:anchorId="3B9E4866" wp14:editId="01108554">
+            <wp:extent cx="3371850" cy="342900"/>
+            <wp:effectExtent l="0" t="0" r="0" b="0"/>
+            <wp:docPr id="65" name="Picture 65"/>
+            <wp:cNvGraphicFramePr>
+              <a:graphicFrameLocks xmlns:a="http://schemas.openxmlformats.org/drawingml/2006/main" noChangeAspect="1"/>
+            </wp:cNvGraphicFramePr>
+            <a:graphic xmlns:a="http://schemas.openxmlformats.org/drawingml/2006/main">
+              <a:graphicData uri="http://schemas.openxmlformats.org/drawingml/2006/picture">
+                <pic:pic xmlns:pic="http://schemas.openxmlformats.org/drawingml/2006/picture">
+                  <pic:nvPicPr>
+                    <pic:cNvPr id="1" name=""/>
+                    <pic:cNvPicPr/>
+                  </pic:nvPicPr>
+                  <pic:blipFill>
+                    <a:blip r:embed="rId66"/>
+                    <a:stretch>
+                      <a:fillRect/>
+                    </a:stretch>
+                  </pic:blipFill>
+                  <pic:spPr>
+                    <a:xfrm>
+                      <a:off x="0" y="0"/>
+                      <a:ext cx="3371850" cy="342900"/>
+                    </a:xfrm>
+                    <a:prstGeom prst="rect">
+                      <a:avLst/>
+                    </a:prstGeom>
+                  </pic:spPr>
+                </pic:pic>
+              </a:graphicData>
+            </a:graphic>
+          </wp:inline>
+        </w:drawing>
+      </w:r>
+    </w:p>
+    <w:p>
+      <w:pPr>
+        <w:pStyle w:val="ListBullet"/>
+        <w:tabs>
+          <w:tab w:val="clear" w:pos="720"/>
+          <w:tab w:val="num" w:pos="360"/>
+        </w:tabs>
+        <w:ind w:left="360"/>
+      </w:pPr>
+      <w:r>
+        <w:t xml:space="preserve">The </w:t>
+      </w:r>
+      <w:r>
+        <w:t>BF</w:t>
+      </w:r>
+      <w:r>
+        <w:t xml:space="preserve"> in this case represents evidence for the null of 0.001 to 1</w:t>
+      </w:r>
+      <w:r>
+        <w:t xml:space="preserve"> </w:t>
+      </w:r>
+      <w:r>
+        <w:sym w:font="Wingdings" w:char="F0E0"/>
+      </w:r>
+      <w:r>
+        <w:t xml:space="preserve"> </w:t>
+      </w:r>
+      <w:r>
+        <w:t>the odds are about 1000:</w:t>
+      </w:r>
+      <w:r>
+        <w:t xml:space="preserve">1 </w:t>
+      </w:r>
+      <w:r>
+        <w:rPr>
+          <w:i/>
+        </w:rPr>
+        <w:t>against</w:t>
+      </w:r>
+      <w:r>
+        <w:t xml:space="preserve"> the null. </w:t>
+      </w:r>
+    </w:p>
+    <w:p>
+      <w:pPr>
+        <w:pStyle w:val="ListBullet"/>
+        <w:tabs>
+          <w:tab w:val="clear" w:pos="720"/>
+          <w:tab w:val="num" w:pos="360"/>
+        </w:tabs>
+        <w:ind w:left="360"/>
+      </w:pPr>
+      <w:r>
+        <w:t xml:space="preserve">The main effect of </w:t>
+      </w:r>
+      <w:r>
+        <w:rPr>
+          <w:b/>
+        </w:rPr>
+        <w:t>therapy</w:t>
+      </w:r>
+      <w:r>
+        <w:t xml:space="preserve"> can be calculated in much the same way. </w:t>
+      </w:r>
+    </w:p>
+    <w:p>
+      <w:pPr>
+        <w:pStyle w:val="ListBullet"/>
+        <w:tabs>
+          <w:tab w:val="clear" w:pos="720"/>
+          <w:tab w:val="num" w:pos="360"/>
+        </w:tabs>
+        <w:ind w:left="360"/>
+      </w:pPr>
+      <w:r>
+        <w:t xml:space="preserve">In this case, the null model contains only an effect of drug, + the alternative </w:t>
+      </w:r>
+      <w:r>
+        <w:t xml:space="preserve">= </w:t>
+      </w:r>
+      <w:r>
+        <w:t xml:space="preserve">model that contains both. </w:t>
+      </w:r>
+    </w:p>
+    <w:p>
+      <w:pPr>
+        <w:pStyle w:val="ListBullet"/>
+        <w:tabs>
+          <w:tab w:val="clear" w:pos="720"/>
+          <w:tab w:val="num" w:pos="360"/>
+        </w:tabs>
+        <w:ind w:left="360"/>
+      </w:pPr>
+      <w:r>
+        <w:t xml:space="preserve">So the relevant comparison is between lines </w:t>
+      </w:r>
+      <w:r>
+        <w:t>3</w:t>
+      </w:r>
+      <w:r>
+        <w:t xml:space="preserve"> + </w:t>
+      </w:r>
+      <w:r>
+        <w:t>2</w:t>
+      </w:r>
+      <w:r>
+        <w:t xml:space="preserve"> in the table. </w:t>
+      </w:r>
+    </w:p>
+    <w:p>
+      <w:pPr>
+        <w:pStyle w:val="ListBullet"/>
+        <w:numPr>
+          <w:ilvl w:val="0"/>
+          <w:numId w:val="0"/>
+        </w:numPr>
+        <w:ind w:left="1800" w:firstLine="360"/>
+      </w:pPr>
+      <w:r>
+        <w:rPr>
+          <w:noProof/>
+        </w:rPr>
+        <w:lastRenderedPageBreak/>
+        <w:drawing>
+          <wp:inline distT="0" distB="0" distL="0" distR="0" wp14:anchorId="3E78B5C6" wp14:editId="143DBE49">
+            <wp:extent cx="3400425" cy="342900"/>
+            <wp:effectExtent l="0" t="0" r="9525" b="0"/>
+            <wp:docPr id="66" name="Picture 66"/>
+            <wp:cNvGraphicFramePr>
+              <a:graphicFrameLocks xmlns:a="http://schemas.openxmlformats.org/drawingml/2006/main" noChangeAspect="1"/>
+            </wp:cNvGraphicFramePr>
+            <a:graphic xmlns:a="http://schemas.openxmlformats.org/drawingml/2006/main">
+              <a:graphicData uri="http://schemas.openxmlformats.org/drawingml/2006/picture">
+                <pic:pic xmlns:pic="http://schemas.openxmlformats.org/drawingml/2006/picture">
+                  <pic:nvPicPr>
+                    <pic:cNvPr id="1" name=""/>
+                    <pic:cNvPicPr/>
+                  </pic:nvPicPr>
+                  <pic:blipFill>
+                    <a:blip r:embed="rId67"/>
+                    <a:stretch>
+                      <a:fillRect/>
+                    </a:stretch>
+                  </pic:blipFill>
+                  <pic:spPr>
+                    <a:xfrm>
+                      <a:off x="0" y="0"/>
+                      <a:ext cx="3400425" cy="342900"/>
+                    </a:xfrm>
+                    <a:prstGeom prst="rect">
+                      <a:avLst/>
+                    </a:prstGeom>
+                  </pic:spPr>
+                </pic:pic>
+              </a:graphicData>
+            </a:graphic>
+          </wp:inline>
+        </w:drawing>
+      </w:r>
+    </w:p>
+    <w:p>
+      <w:pPr>
+        <w:pStyle w:val="ListBullet"/>
+        <w:tabs>
+          <w:tab w:val="clear" w:pos="720"/>
+          <w:tab w:val="num" w:pos="360"/>
+        </w:tabs>
+        <w:ind w:left="360"/>
+      </w:pPr>
+      <w:r>
+        <w:t>The odds in favo</w:t>
+      </w:r>
+      <w:r>
+        <w:t>r</w:t>
+      </w:r>
+      <w:r>
+        <w:t xml:space="preserve"> of the null here are only 0.35:</w:t>
+      </w:r>
+      <w:r>
+        <w:t xml:space="preserve">1. </w:t>
+      </w:r>
+    </w:p>
+    <w:p>
+      <w:pPr>
+        <w:pStyle w:val="ListBullet"/>
+        <w:tabs>
+          <w:tab w:val="clear" w:pos="720"/>
+          <w:tab w:val="num" w:pos="360"/>
+        </w:tabs>
+        <w:ind w:left="360"/>
+      </w:pPr>
+      <w:r>
+        <w:t xml:space="preserve">Again, </w:t>
+      </w:r>
+      <w:r>
+        <w:t xml:space="preserve">it’s </w:t>
+      </w:r>
+      <w:r>
+        <w:t>useful to frame t</w:t>
+      </w:r>
+      <w:r>
+        <w:t>hings the other way around, so we</w:t>
+      </w:r>
+      <w:r>
+        <w:t>’d refer</w:t>
+      </w:r>
+      <w:r>
+        <w:t xml:space="preserve"> to this as evidence of about 3:</w:t>
+      </w:r>
+      <w:r>
+        <w:t>1 i</w:t>
+      </w:r>
+      <w:r>
+        <w:t>n favo</w:t>
+      </w:r>
+      <w:r>
+        <w:t xml:space="preserve">r of an effect of therapy (the alternative) </w:t>
+      </w:r>
+    </w:p>
+    <w:p>
+      <w:pPr>
+        <w:pStyle w:val="ListBullet"/>
+        <w:tabs>
+          <w:tab w:val="clear" w:pos="720"/>
+          <w:tab w:val="num" w:pos="360"/>
+        </w:tabs>
+        <w:ind w:left="360"/>
+      </w:pPr>
+      <w:r>
+        <w:t xml:space="preserve">Finally, in order to test an </w:t>
+      </w:r>
+      <w:r>
+        <w:rPr>
+          <w:b/>
+        </w:rPr>
+        <w:t>interaction effect</w:t>
+      </w:r>
+      <w:r>
+        <w:t>, the null model contains both m</w:t>
+      </w:r>
+      <w:r>
+        <w:t>ain effects but no interaction + t</w:t>
+      </w:r>
+      <w:r>
+        <w:t xml:space="preserve">he alternative model adds the interaction. </w:t>
+      </w:r>
+    </w:p>
+    <w:p>
+      <w:pPr>
+        <w:pStyle w:val="ListBullet"/>
+        <w:numPr>
+          <w:ilvl w:val="0"/>
+          <w:numId w:val="0"/>
+        </w:numPr>
+        <w:ind w:left="1800" w:firstLine="360"/>
+      </w:pPr>
+      <w:r>
+        <w:rPr>
+          <w:noProof/>
+        </w:rPr>
+        <w:drawing>
+          <wp:inline distT="0" distB="0" distL="0" distR="0" wp14:anchorId="71D3667E" wp14:editId="3D731030">
+            <wp:extent cx="3221740" cy="318818"/>
+            <wp:effectExtent l="0" t="0" r="0" b="5080"/>
+            <wp:docPr id="67" name="Picture 67"/>
+            <wp:cNvGraphicFramePr>
+              <a:graphicFrameLocks xmlns:a="http://schemas.openxmlformats.org/drawingml/2006/main" noChangeAspect="1"/>
+            </wp:cNvGraphicFramePr>
+            <a:graphic xmlns:a="http://schemas.openxmlformats.org/drawingml/2006/main">
+              <a:graphicData uri="http://schemas.openxmlformats.org/drawingml/2006/picture">
+                <pic:pic xmlns:pic="http://schemas.openxmlformats.org/drawingml/2006/picture">
+                  <pic:nvPicPr>
+                    <pic:cNvPr id="1" name=""/>
+                    <pic:cNvPicPr/>
+                  </pic:nvPicPr>
+                  <pic:blipFill>
+                    <a:blip r:embed="rId68"/>
+                    <a:stretch>
+                      <a:fillRect/>
+                    </a:stretch>
+                  </pic:blipFill>
+                  <pic:spPr>
+                    <a:xfrm>
+                      <a:off x="0" y="0"/>
+                      <a:ext cx="3244794" cy="321099"/>
+                    </a:xfrm>
+                    <a:prstGeom prst="rect">
+                      <a:avLst/>
+                    </a:prstGeom>
+                  </pic:spPr>
+                </pic:pic>
+              </a:graphicData>
+            </a:graphic>
+          </wp:inline>
+        </w:drawing>
+      </w:r>
+    </w:p>
+    <w:p>
+      <w:pPr>
+        <w:pStyle w:val="ListBullet"/>
+        <w:tabs>
+          <w:tab w:val="clear" w:pos="720"/>
+          <w:tab w:val="num" w:pos="360"/>
+        </w:tabs>
+        <w:ind w:left="360"/>
+      </w:pPr>
+      <w:r>
+        <w:t xml:space="preserve">If we look those </w:t>
+      </w:r>
+      <w:r>
+        <w:t xml:space="preserve">2 </w:t>
+      </w:r>
+      <w:r>
+        <w:t xml:space="preserve">models in the table, we see this comparison is between </w:t>
+      </w:r>
+      <w:r>
+        <w:t xml:space="preserve">models on lines 3 + 4 </w:t>
+      </w:r>
+    </w:p>
+    <w:p>
+      <w:pPr>
+        <w:pStyle w:val="ListBullet"/>
+        <w:numPr>
+          <w:ilvl w:val="0"/>
+          <w:numId w:val="0"/>
+        </w:numPr>
+        <w:ind w:left="1800" w:firstLine="360"/>
+      </w:pPr>
+      <w:r>
+        <w:rPr>
+          <w:noProof/>
+        </w:rPr>
+        <w:drawing>
+          <wp:inline distT="0" distB="0" distL="0" distR="0" wp14:anchorId="546D6382" wp14:editId="13E86955">
+            <wp:extent cx="3029130" cy="288073"/>
+            <wp:effectExtent l="0" t="0" r="0" b="0"/>
+            <wp:docPr id="68" name="Picture 68"/>
+            <wp:cNvGraphicFramePr>
+              <a:graphicFrameLocks xmlns:a="http://schemas.openxmlformats.org/drawingml/2006/main" noChangeAspect="1"/>
+            </wp:cNvGraphicFramePr>
+            <a:graphic xmlns:a="http://schemas.openxmlformats.org/drawingml/2006/main">
+              <a:graphicData uri="http://schemas.openxmlformats.org/drawingml/2006/picture">
+                <pic:pic xmlns:pic="http://schemas.openxmlformats.org/drawingml/2006/picture">
+                  <pic:nvPicPr>
+                    <pic:cNvPr id="1" name=""/>
+                    <pic:cNvPicPr/>
+                  </pic:nvPicPr>
+                  <pic:blipFill>
+                    <a:blip r:embed="rId69"/>
+                    <a:stretch>
+                      <a:fillRect/>
+                    </a:stretch>
+                  </pic:blipFill>
+                  <pic:spPr>
+                    <a:xfrm>
+                      <a:off x="0" y="0"/>
+                      <a:ext cx="3077886" cy="292710"/>
+                    </a:xfrm>
+                    <a:prstGeom prst="rect">
+                      <a:avLst/>
+                    </a:prstGeom>
+                  </pic:spPr>
+                </pic:pic>
+              </a:graphicData>
+            </a:graphic>
+          </wp:inline>
+        </w:drawing>
+      </w:r>
+    </w:p>
+    <w:p>
+      <w:pPr>
+        <w:pStyle w:val="ListBullet"/>
+        <w:tabs>
+          <w:tab w:val="clear" w:pos="720"/>
+          <w:tab w:val="num" w:pos="360"/>
+        </w:tabs>
+        <w:ind w:left="360"/>
+      </w:pPr>
+      <w:r>
+        <w:t xml:space="preserve">The odds of 0.98 to 1 imply these </w:t>
+      </w:r>
+      <w:r>
+        <w:t>2</w:t>
+      </w:r>
+      <w:r>
+        <w:t xml:space="preserve"> models are fairly evenly matched. </w:t>
+      </w:r>
+    </w:p>
+    <w:p>
+      <w:pPr>
+        <w:pStyle w:val="ListBullet"/>
+        <w:tabs>
+          <w:tab w:val="clear" w:pos="720"/>
+          <w:tab w:val="num" w:pos="360"/>
+        </w:tabs>
+        <w:ind w:left="360"/>
+      </w:pPr>
+      <w:r>
+        <w:t>T</w:t>
+      </w:r>
+      <w:r>
+        <w:t>his is all pretty laborious</w:t>
+      </w:r>
+    </w:p>
+    <w:p>
+      <w:pPr>
+        <w:pStyle w:val="ListBullet"/>
+        <w:tabs>
+          <w:tab w:val="clear" w:pos="720"/>
+          <w:tab w:val="num" w:pos="360"/>
+        </w:tabs>
+        <w:ind w:left="360"/>
+      </w:pPr>
+      <w:r>
+        <w:t>A trick to get</w:t>
+      </w:r>
+      <w:r>
+        <w:t xml:space="preserve"> a Bayesian Type II ANOVA table from the output of the </w:t>
+      </w:r>
+      <w:r>
+        <w:rPr>
+          <w:b/>
+        </w:rPr>
+        <w:t>anovaBF</w:t>
+      </w:r>
+      <w:r>
+        <w:t xml:space="preserve">() </w:t>
+      </w:r>
+      <w:r>
+        <w:t>is:</w:t>
+      </w:r>
+    </w:p>
+    <w:p>
+      <w:pPr>
+        <w:pStyle w:val="ListBullet"/>
+        <w:numPr>
+          <w:ilvl w:val="0"/>
+          <w:numId w:val="0"/>
+        </w:numPr>
+        <w:ind w:left="1080" w:firstLine="360"/>
+      </w:pPr>
+      <w:r>
+        <w:rPr>
+          <w:noProof/>
+        </w:rPr>
+        <w:drawing>
+          <wp:inline distT="0" distB="0" distL="0" distR="0" wp14:anchorId="7BE40D51" wp14:editId="7E0C536F">
+            <wp:extent cx="4109229" cy="591796"/>
+            <wp:effectExtent l="0" t="0" r="0" b="0"/>
+            <wp:docPr id="69" name="Picture 69"/>
+            <wp:cNvGraphicFramePr>
+              <a:graphicFrameLocks xmlns:a="http://schemas.openxmlformats.org/drawingml/2006/main" noChangeAspect="1"/>
+            </wp:cNvGraphicFramePr>
+            <a:graphic xmlns:a="http://schemas.openxmlformats.org/drawingml/2006/main">
+              <a:graphicData uri="http://schemas.openxmlformats.org/drawingml/2006/picture">
+                <pic:pic xmlns:pic="http://schemas.openxmlformats.org/drawingml/2006/picture">
+                  <pic:nvPicPr>
+                    <pic:cNvPr id="1" name=""/>
+                    <pic:cNvPicPr/>
+                  </pic:nvPicPr>
+                  <pic:blipFill>
+                    <a:blip r:embed="rId70"/>
+                    <a:stretch>
+                      <a:fillRect/>
+                    </a:stretch>
+                  </pic:blipFill>
+                  <pic:spPr>
+                    <a:xfrm>
+                      <a:off x="0" y="0"/>
+                      <a:ext cx="4143726" cy="596764"/>
+                    </a:xfrm>
+                    <a:prstGeom prst="rect">
+                      <a:avLst/>
+                    </a:prstGeom>
+                  </pic:spPr>
+                </pic:pic>
+              </a:graphicData>
+            </a:graphic>
+          </wp:inline>
+        </w:drawing>
+      </w:r>
+    </w:p>
+    <w:p>
+      <w:pPr>
+        <w:pStyle w:val="ListBullet"/>
+        <w:tabs>
+          <w:tab w:val="clear" w:pos="720"/>
+          <w:tab w:val="num" w:pos="360"/>
+        </w:tabs>
+        <w:ind w:left="360"/>
+      </w:pPr>
+      <w:r>
+        <w:t>The output isn’t quite so pretty as the last one, but the nice thing is you ca</w:t>
+      </w:r>
+      <w:r>
+        <w:t>n read off everything you need</w:t>
+      </w:r>
+    </w:p>
+    <w:p>
+      <w:pPr>
+        <w:pStyle w:val="ListBullet"/>
+        <w:tabs>
+          <w:tab w:val="clear" w:pos="720"/>
+          <w:tab w:val="num" w:pos="360"/>
+        </w:tabs>
+        <w:ind w:left="360"/>
+      </w:pPr>
+      <w:r>
+        <w:t xml:space="preserve">The best model </w:t>
+      </w:r>
+      <w:r>
+        <w:t xml:space="preserve">= </w:t>
+      </w:r>
+      <w:r>
+        <w:t xml:space="preserve">drug + therapy, so all other models are being compared to that. </w:t>
+      </w:r>
+    </w:p>
+    <w:p>
+      <w:pPr>
+        <w:pStyle w:val="ListBullet"/>
+      </w:pPr>
+      <w:r>
+        <w:rPr>
+          <w:u w:val="single"/>
+        </w:rPr>
+        <w:t>BF</w:t>
+      </w:r>
+      <w:r>
+        <w:rPr>
+          <w:u w:val="single"/>
+        </w:rPr>
+        <w:t xml:space="preserve"> for main effect of drug</w:t>
+      </w:r>
+      <w:r>
+        <w:t xml:space="preserve"> </w:t>
+      </w:r>
+      <w:r>
+        <w:sym w:font="Wingdings" w:char="F0E0"/>
+      </w:r>
+      <w:r>
+        <w:t xml:space="preserve"> </w:t>
+      </w:r>
+      <w:r>
+        <w:t xml:space="preserve">The relevant null </w:t>
+      </w:r>
+      <w:r>
+        <w:t xml:space="preserve">= model </w:t>
+      </w:r>
+      <w:r>
+        <w:t>that contains only therapy</w:t>
+      </w:r>
+      <w:r>
+        <w:t xml:space="preserve"> = 954:1</w:t>
+      </w:r>
+    </w:p>
+    <w:p>
+      <w:pPr>
+        <w:pStyle w:val="ListBullet"/>
+      </w:pPr>
+      <w:r>
+        <w:rPr>
+          <w:u w:val="single"/>
+        </w:rPr>
+        <w:t xml:space="preserve">BF for </w:t>
+      </w:r>
+      <w:r>
+        <w:rPr>
+          <w:u w:val="single"/>
+        </w:rPr>
+        <w:t>main effect of therapy</w:t>
+      </w:r>
+      <w:r>
+        <w:t xml:space="preserve"> </w:t>
+      </w:r>
+      <w:r>
+        <w:sym w:font="Wingdings" w:char="F0E0"/>
+      </w:r>
+      <w:r>
+        <w:t xml:space="preserve"> relevant null = model that contains only </w:t>
+      </w:r>
+      <w:r>
+        <w:t>drug = 2.83:1 = weaker</w:t>
+      </w:r>
+    </w:p>
+    <w:p>
+      <w:pPr>
+        <w:pStyle w:val="ListBullet"/>
+      </w:pPr>
+      <w:r>
+        <w:t xml:space="preserve">Finally, evidence against an interaction is very weak, at 1.01:1. </w:t>
+      </w:r>
+    </w:p>
+    <w:p>
+      <w:pPr>
+        <w:pStyle w:val="ListBullet"/>
+        <w:tabs>
+          <w:tab w:val="clear" w:pos="720"/>
+          <w:tab w:val="num" w:pos="360"/>
+        </w:tabs>
+        <w:ind w:left="360"/>
+      </w:pPr>
+      <w:r>
+        <w:t>Reading the results off this table is sort of counterintuitive, b/c you have to read off the answers from the wrong part of the table</w:t>
+      </w:r>
+    </w:p>
+    <w:p>
+      <w:pPr>
+        <w:pStyle w:val="ListBullet"/>
+      </w:pPr>
+      <w:r>
+        <w:t xml:space="preserve">evidence for effect of drug </w:t>
+      </w:r>
+      <w:r>
+        <w:t>= read from the column labe</w:t>
+      </w:r>
+      <w:r>
+        <w:t xml:space="preserve">led therapy, </w:t>
+      </w:r>
+    </w:p>
+    <w:p>
+      <w:pPr>
+        <w:pStyle w:val="ListBullet"/>
+        <w:tabs>
+          <w:tab w:val="clear" w:pos="720"/>
+          <w:tab w:val="num" w:pos="360"/>
+        </w:tabs>
+        <w:ind w:left="360"/>
+      </w:pPr>
+      <w:r>
+        <w:t xml:space="preserve">In any case, if you know what you’re looking for, you can look at this table + report the results of the Bayesian analysis in a way that is pretty analogous to how you’d report a regular Type II ANOVA. </w:t>
+      </w:r>
+    </w:p>
+    <w:p>
+      <w:pPr>
+        <w:pStyle w:val="ListBullet"/>
+        <w:tabs>
+          <w:tab w:val="clear" w:pos="720"/>
+          <w:tab w:val="num" w:pos="360"/>
+        </w:tabs>
+        <w:ind w:left="360"/>
+      </w:pPr>
+      <w:r>
+        <w:t xml:space="preserve">There’s </w:t>
+      </w:r>
+      <w:r>
+        <w:t xml:space="preserve">still no convention on how to do that, but I usually go for something like this: </w:t>
+      </w:r>
+    </w:p>
+    <w:p>
+      <w:pPr>
+        <w:pStyle w:val="ListBullet"/>
+      </w:pPr>
+      <w:r>
+        <w:t>“</w:t>
+      </w:r>
+      <w:r>
+        <w:rPr>
+          <w:i/>
+        </w:rPr>
+        <w:t>A Bayesian Type II ANOVA found evidence for main effects of drug (</w:t>
+      </w:r>
+      <w:r>
+        <w:rPr>
+          <w:i/>
+        </w:rPr>
+        <w:t>BF</w:t>
+      </w:r>
+      <w:r>
+        <w:rPr>
+          <w:i/>
+        </w:rPr>
+        <w:t>: 954:1) + therapy (</w:t>
+      </w:r>
+      <w:r>
+        <w:rPr>
+          <w:i/>
+        </w:rPr>
+        <w:t>BF</w:t>
+      </w:r>
+      <w:r>
+        <w:rPr>
+          <w:i/>
+        </w:rPr>
+        <w:t>: 3:1), but no clear evidence for or against an interaction (</w:t>
+      </w:r>
+      <w:r>
+        <w:rPr>
+          <w:i/>
+        </w:rPr>
+        <w:t>BF</w:t>
+      </w:r>
+      <w:r>
+        <w:rPr>
+          <w:i/>
+        </w:rPr>
+        <w:t>: 1:1)</w:t>
+      </w:r>
+      <w:r>
+        <w:t>”</w:t>
+      </w:r>
+    </w:p>
+    <w:p>
+      <w:pPr>
+        <w:pStyle w:val="ListBullet"/>
+        <w:numPr>
+          <w:ilvl w:val="0"/>
+          <w:numId w:val="0"/>
+        </w:numPr>
+        <w:ind w:left="360"/>
+      </w:pPr>
+    </w:p>
+    <w:p>
+      <w:pPr>
+        <w:pStyle w:val="ListBullet"/>
+        <w:numPr>
+          <w:ilvl w:val="0"/>
+          <w:numId w:val="0"/>
+        </w:numPr>
+        <w:jc w:val="center"/>
+        <w:rPr>
+          <w:b/>
+          <w:u w:val="single"/>
+        </w:rPr>
+      </w:pPr>
+      <w:r>
+        <w:rPr>
+          <w:b/>
+          <w:u w:val="single"/>
+        </w:rPr>
+        <w:t>17.8 Summary</w:t>
+      </w:r>
+    </w:p>
+    <w:p>
+      <w:pPr>
+        <w:pStyle w:val="ListBullet"/>
+        <w:numPr>
+          <w:ilvl w:val="0"/>
+          <w:numId w:val="0"/>
+        </w:numPr>
+        <w:jc w:val="center"/>
+        <w:rPr>
+          <w:b/>
+          <w:u w:val="single"/>
+        </w:rPr>
+      </w:pPr>
+    </w:p>
+    <w:p>
+      <w:pPr>
+        <w:pStyle w:val="ListBullet"/>
+        <w:tabs>
+          <w:tab w:val="clear" w:pos="720"/>
+          <w:tab w:val="num" w:pos="360"/>
+        </w:tabs>
+        <w:ind w:left="360"/>
+      </w:pPr>
+      <w:r>
+        <w:t>1</w:t>
+      </w:r>
+      <w:r>
+        <w:rPr>
+          <w:vertAlign w:val="superscript"/>
+        </w:rPr>
+        <w:t>st</w:t>
+      </w:r>
+      <w:r>
+        <w:t xml:space="preserve"> </w:t>
+      </w:r>
+      <w:r>
+        <w:t>half of this chapter focused on theoretical underpinnings of Bayesian statistics</w:t>
+      </w:r>
+      <w:r>
+        <w:t xml:space="preserve"> </w:t>
+      </w:r>
+      <w:r>
+        <w:sym w:font="Wingdings" w:char="F0E0"/>
+      </w:r>
+      <w:r>
+        <w:t xml:space="preserve"> introduced mathematics for how Bayesian inference works </w:t>
+      </w:r>
+      <w:r>
+        <w:t>(</w:t>
+      </w:r>
+      <w:r>
+        <w:t>17.1), + a very basic overview of how Bayesian hypothesis testing is typically done (</w:t>
+      </w:r>
+      <w:r>
+        <w:t xml:space="preserve">17.2), + </w:t>
+      </w:r>
+      <w:r>
+        <w:t xml:space="preserve">why Bayesian methods are worth using (17.3). </w:t>
+      </w:r>
+    </w:p>
+    <w:p>
+      <w:pPr>
+        <w:pStyle w:val="ListBullet"/>
+        <w:tabs>
+          <w:tab w:val="clear" w:pos="720"/>
+          <w:tab w:val="num" w:pos="360"/>
+        </w:tabs>
+        <w:ind w:left="360"/>
+      </w:pPr>
+      <w:r>
+        <w:t xml:space="preserve">The </w:t>
+      </w:r>
+      <w:r>
+        <w:t>2</w:t>
+      </w:r>
+      <w:r>
+        <w:rPr>
+          <w:vertAlign w:val="superscript"/>
+        </w:rPr>
+        <w:t>nd</w:t>
+      </w:r>
+      <w:r>
+        <w:t xml:space="preserve"> half was</w:t>
+      </w:r>
+      <w:r>
+        <w:t xml:space="preserve"> a lot more practical </w:t>
+      </w:r>
+      <w:r>
+        <w:t xml:space="preserve"> + focused on tools provided by </w:t>
+      </w:r>
+      <w:r>
+        <w:t>BayesFactor package</w:t>
+      </w:r>
+    </w:p>
+    <w:p>
+      <w:pPr>
+        <w:pStyle w:val="ListBullet"/>
+        <w:tabs>
+          <w:tab w:val="clear" w:pos="720"/>
+          <w:tab w:val="num" w:pos="360"/>
+        </w:tabs>
+        <w:ind w:left="360"/>
+      </w:pPr>
+      <w:r>
+        <w:t xml:space="preserve">Used </w:t>
+      </w:r>
+      <w:r>
+        <w:rPr>
+          <w:b/>
+        </w:rPr>
+        <w:t>contingencyTableBF</w:t>
+      </w:r>
+      <w:r>
+        <w:t>()</w:t>
+      </w:r>
+      <w:r>
+        <w:t xml:space="preserve"> </w:t>
+      </w:r>
+      <w:r>
+        <w:t xml:space="preserve">to do Bayesian analogs of chi-square tests (17.4), </w:t>
+      </w:r>
+      <w:r>
+        <w:rPr>
+          <w:b/>
+        </w:rPr>
+        <w:t>ttestBF</w:t>
+      </w:r>
+      <w:r>
+        <w:t>()</w:t>
+      </w:r>
+      <w:r>
+        <w:t xml:space="preserve"> </w:t>
+      </w:r>
+      <w:r>
+        <w:t xml:space="preserve">to do Bayesian t-tests, (17.5), </w:t>
+      </w:r>
+      <w:r>
+        <w:rPr>
+          <w:b/>
+        </w:rPr>
+        <w:t>regressionBF</w:t>
+      </w:r>
+      <w:r>
+        <w:t>()</w:t>
+      </w:r>
+      <w:r>
+        <w:t xml:space="preserve"> </w:t>
+      </w:r>
+      <w:r>
+        <w:t xml:space="preserve">to do Bayesian regressions, + </w:t>
+      </w:r>
+      <w:r>
+        <w:rPr>
+          <w:b/>
+        </w:rPr>
+        <w:t>anovaBF</w:t>
+      </w:r>
+      <w:r>
+        <w:t>()</w:t>
+      </w:r>
+      <w:r>
+        <w:t xml:space="preserve"> </w:t>
+      </w:r>
+      <w:r>
+        <w:t xml:space="preserve">for Bayesian ANOVA. </w:t>
+      </w:r>
+    </w:p>
+    <w:p>
+      <w:pPr>
+        <w:pStyle w:val="ListBullet"/>
+        <w:tabs>
+          <w:tab w:val="clear" w:pos="720"/>
+          <w:tab w:val="num" w:pos="360"/>
+        </w:tabs>
+        <w:ind w:left="360"/>
+      </w:pPr>
+      <w:r>
+        <w:t xml:space="preserve">If interested in learning more about the Bayesian approach, there are many good books you could look into. </w:t>
+      </w:r>
+    </w:p>
+    <w:p>
+      <w:pPr>
+        <w:pStyle w:val="ListBullet"/>
+        <w:tabs>
+          <w:tab w:val="clear" w:pos="720"/>
+          <w:tab w:val="num" w:pos="360"/>
+        </w:tabs>
+        <w:ind w:left="360"/>
+      </w:pPr>
+      <w:r>
+        <w:t xml:space="preserve">John Kruschke’s </w:t>
+      </w:r>
+      <w:r>
+        <w:rPr>
+          <w:u w:val="single"/>
+        </w:rPr>
+        <w:t>Doing Bayesian Data Analysis</w:t>
+      </w:r>
+      <w:r>
+        <w:t xml:space="preserve"> + is a nice mix of theory + practice. </w:t>
+      </w:r>
       <w:bookmarkStart w:id="0" w:name="_GoBack"/>
       <w:bookmarkEnd w:id="0"/>
-    </w:p>
-    <w:p>
-      <w:pPr>
-        <w:pStyle w:val="ListBullet"/>
-        <w:tabs>
-          <w:tab w:val="clear" w:pos="720"/>
-          <w:tab w:val="num" w:pos="360"/>
-        </w:tabs>
-        <w:ind w:left="360"/>
-      </w:pPr>
-      <w:r>
-        <w:t xml:space="preserve">As you can tell, the BayesFactor package is pretty flexible, + it can do Bayesian versions of pretty much everything in this book. In fact, it can do a few other neat things that I haven’t covered in the book at all. However, I have to stop somewhere, + so there’s only one other topic I want to cover: Bayesian ANOVA. 17.7.1 A quick refresher As w/ the other examples, I think it’s useful to start w/ a reminder of how I discussed ANOVA earlier in the book. First, let’s remind ourselves of what the data were. The example I used originally is the clin.trial data frame, which looks like this &gt; load(clinicaltrial.Rdata) &gt; head(clin.trial) drug therapy mood.gain 1 placebo no.therapy 0.5 2 placebo no.therapy 0.3 3 placebo no.therapy 0.1 4 anxifree no.therapy 0.6 5 anxifree no.therapy 0.4 6 anxifree no.therapy 0.2 To run our orthodox analysis in earlier chapters we used the aov() function to do all the heavy lifting. In Chapter 16 I recommended using the Anova() function from the car package to produce the ANOVA table, b/c it uses Type II tests by default. If you’ve forgotten what Type II tests are, it might be a good idea to re-read Section 16.10, b/c it will become relevant again in a moment. In any case, here’s what our analysis looked like: &gt; model &lt;- aov( mood.gain ~ drug * therapy, data = clin.trial ) &gt; Anova(model) Anova Table (Type II tests) Response: mood.gain Sum Sq Df F value Pr(&gt;F) drug 3.4533 2 31.7143 1.621e-05 *** - 581 - therapy 0.4672 1 8.5816 0.01262 * drug:therapy 0.2711 2 2.4898 0.12460 That’s pretty clearly showing us evidence for a main effect of drug at p ă .001, an effect of therapy at p ă .05 + no interaction. 17.7.2 The Bayesian version How do we do the same thing using Bayesian methods? The BayesFactor package contains a function called anovaBF() that does this for you. It uses a pretty standard formula + data structure, so the command should look really familiar. Just like we did w/ regression, it will be useful to save the output to a variable: &gt; models &lt;- anovaBF( + formula = mood.gain ~ drug * therapy, + data = clin.trial + ) The output is quite different to the traditional ANOVA, but it’s not too bad once you understand what you’re looking for. Let’s take a look: &gt; models </w:t>
-      </w:r>
-      <w:r>
-        <w:t>BF</w:t>
-      </w:r>
-      <w:r>
-        <w:t xml:space="preserve"> analysis -------------- [1] drug : 245.9026 ˘0% [2] therapy : 0.7316007 ˘0% [3] drug + therapy : 698.3343 ˘0.96% [4] drug + therapy + drug:therapy : 688.3077 ˘1.3% Against denominator: Intercept only --- </w:t>
-      </w:r>
-      <w:r>
-        <w:t>BF</w:t>
-      </w:r>
-      <w:r>
-        <w:t xml:space="preserve"> type: BFlinearModel, JZS This looks very similar to the output we obtained from the regressionBF() function, + w/ good reason. Remember what I said back in Section 16.6: under the hood, ANOVA is no different to regression, + both are just different examples of a linear model. Becasue of this, the anovaBF() reports the output in much the same way. For instance, if we want to identify the best model we could use the same commands that we used in the last section. One variant that I find quite useful is this: &gt; models/max(models) </w:t>
-      </w:r>
-      <w:r>
-        <w:t>BF</w:t>
-      </w:r>
-      <w:r>
-        <w:t xml:space="preserve"> analysis -------------- [1] drug : 0.3521273 ˘0.96% [2] therapy : 0.001047637 ˘0.96% [3] drug + therapy : 1 ˘0% [4] drug + therapy + drug:therapy : 0.9856421 ˘1.62% Against denominator: mood.gain ~ drug + therapy --- </w:t>
-      </w:r>
-      <w:r>
-        <w:t>BF</w:t>
-      </w:r>
-      <w:r>
-        <w:t xml:space="preserve"> type: BFlinearModel, JZS - 582 - By dividing the models output by the best model (i.e., max(models)), what R is doing is using the best model (which in this case is drugs + therapy) as the denominator, which gives you a pretty good sense of how close the competitors are. For instance, the model that contains the interaction term is almost as good as the model w/out the interaction, since the </w:t>
-      </w:r>
-      <w:r>
-        <w:t>BF</w:t>
-      </w:r>
-      <w:r>
-        <w:t xml:space="preserve"> is 0.98. In other words, the data do not clearly indicate whether there is or is not an interaction. 17.7.3 Constructing Bayesian Type II tests Okay, that’s all well + good, you might be thinking, but what do I report as the alternative to the p-value? In the classical ANOVA </w:t>
-      </w:r>
-      <w:r>
-        <w:lastRenderedPageBreak/>
-        <w:t xml:space="preserve">table, you get a single p-value for every predictor in the model, so you can talk about the significance of each effect. What’s the Bayesian analog of this? It’s a good question, but the answer is tricky. Remember what I said in Section 16.10 about ANOVA being complicated. Even in the classical version of ANOVA there are several different things that ANOVA might correspond to. Specifically, I discussed how you get different p-values depending on whether you use Type I tests, Type II tests or Type III tests. To work out which </w:t>
-      </w:r>
-      <w:r>
-        <w:t>BF</w:t>
-      </w:r>
-      <w:r>
-        <w:t xml:space="preserve"> is analogous to the p-value in a classical ANOVA, you need to work out which version of ANOVA you want an analog for. For the purposes of this section, I’ll assume you want Type II tests, b/c those are the ones I think are most sensible in general. As I discussed back in Section 16.10, Type II tests for a two-way ANOVA are reasonably straightforward, but if you have forgotten that section it wouldn’t be a bad idea to read it again before continuing. Assuming you’ve had a refresher on Type II tests, let’s have a look at how to pull them from the </w:t>
-      </w:r>
-      <w:r>
-        <w:t>BF</w:t>
-      </w:r>
-      <w:r>
-        <w:t xml:space="preserve"> table. Suppose we want to test the main effect of drug. The null hypothesis for this test corresponds to a model that includes an effect of therapy, but no effect of drug. The alternative hypothesis is the model that includes both. In other words, what we want is the </w:t>
-      </w:r>
-      <w:r>
-        <w:t>BF</w:t>
-      </w:r>
-      <w:r>
-        <w:t xml:space="preserve"> corresponding to this comparison: Null model: mood.gain ~ therapy Alternative model: mood.gain ~ therapy + drug As it happens, we can read the answer to this straight off the table b/c it corresponds to a comparison between the model in line 2 of the table + the model in line 3: the </w:t>
-      </w:r>
-      <w:r>
-        <w:t>BF</w:t>
-      </w:r>
-      <w:r>
-        <w:t xml:space="preserve"> in this case represents evidence for the null of 0.001 to 1. Or, more helpfully, the odds are about 1000 to 1 against the null. The main effect of therapy can be calculated in much the same way. In this case, the null model is the one that contains only an effect of drug, + the alternative is the model that contains both. So the relevant comparison is between lines 2 + 1 in the table. The odds in favour of the null here are only 0.35 to 1. Again, I find it useful to frame things the other way around, so I’d refer to this as evidence of about 3 to 1 in favour of an effect of therapy. Finally, in order to test an interaction effect, the null model here is one that contains both main effects but no interaction. The alternative model adds the interaction. That is: Null model: mood.gain ~ drug + therapy Alternative model: mood.gain ~ drug + therapy + drug:therapy If we look those two models up in the table, we see that this comparison is between the models on lines 3 + 4 of the table. The odds of 0.98 to 1 imply that these two models are fairly evenly matched. You might be thinking that this is all pretty laborious, + I’ll concede that’s true. At some stage I might consider adding a function to the lsr package that would automate this process + construct something like a Bayesian Type II ANOVA table from the output of the anovaBF() function. However, I haven’t had time to do this yet, nor have I made up my mind about whether it’s really a good idea to do this. In the meantime, I thought I should show you the trick for how I do this in practice. The - 583 - command that I use when I want to grab the right </w:t>
-      </w:r>
-      <w:r>
-        <w:t>BF</w:t>
-      </w:r>
-      <w:r>
-        <w:t xml:space="preserve">s for a Type II ANOVA is this one: &gt; max(models)/models denominator numerator drug therapy drug + therapy drug + therapy + drug:therapy drug + therapy 2.839882 954.5292 1 1.014567 The output isn’t quite so pretty as the last one, but the nice thing is that you can read off everything you need. The best model is drug + therapy, so all the other models are being compared to that. What’s the </w:t>
-      </w:r>
-      <w:r>
-        <w:t>BF</w:t>
-      </w:r>
-      <w:r>
-        <w:t xml:space="preserve"> for the main effect of drug? The relevant null hypothesis is the one that contains only therapy, + the </w:t>
-      </w:r>
-      <w:r>
-        <w:t>BF</w:t>
-      </w:r>
-      <w:r>
-        <w:t xml:space="preserve"> in question is 954:1. The main effect of therapy is weaker, + the evidence here is only 2.8:1. Finally, the evidence against an interaction is very weak, at 1.01:1. Reading the results off this table is sort of counterintuitive, b/c you have to read off the answers from the wrong part of the table. For instance, the evidence for an effect of drug can be read from the column labelled therapy, which is pretty damned weird. To be fair to the authors of the package, I don’t think they ever intended for the anovaBF() function to be used this way. My understanding21 </w:t>
-      </w:r>
-      <w:r>
-        <w:lastRenderedPageBreak/>
-        <w:t>is that their view is simply that you should find the best model + report that model: there’s no inherent reason why a Bayesian ANOVA should try to follow the exact same design as an orthodox ANOVA.22 In any case, if you know what you’re looking for, you can look at this table + then report the results of the Bayesian analysis in a way that is pretty closely analogous to how you’d report a regular Type II ANOVA. As I mentioned earlier, there’s still no convention on how to do that, but I usually go for something like this: A Bayesian Type II ANOVA found evidence for main effects of drug (</w:t>
-      </w:r>
-      <w:r>
-        <w:t>BF</w:t>
-      </w:r>
-      <w:r>
-        <w:t>: 954:1) + therapy (</w:t>
-      </w:r>
-      <w:r>
-        <w:t>BF</w:t>
-      </w:r>
-      <w:r>
-        <w:t>: 3:1), but no clear evidence for or against an interaction (</w:t>
-      </w:r>
-      <w:r>
-        <w:t>BF</w:t>
-      </w:r>
-      <w:r>
-        <w:t xml:space="preserve">: 1:1). 17.8 Summary The first half of this chapter was focused primarily on the theoretical underpinnings of Bayesian statistics. I introduced the mathematics for how Bayesian inference works (Section 17.1), + gave a very basic overview of how Bayesian hypothesis testing is typically done (Section 17.2). Finally, I devoted some space to talking about why I think Bayesian methods are worth using (Section 17.3). The second half of the chapter was a lot more practical, + focused on tools provided by the BayesFactor package. Specifically, I talked about using the contingencyTableBF() function to do Bayesian analogs of chi-square tests (Section 17.4), the ttestBF() function to do Bayesian t-tests, (Section 17.5), the regressionBF() function to do Bayesian regressions, + finally the anovaBF() function for Bayesian ANOVA. If you’re interested in learning more about the Bayesian approach, there are many good books you could look into. John Kruschke’s book Doing Bayesian Data Analysis is a pretty good place to start (Kruschke, 2011), + is a nice mix of theory + practice. His approach is a little different to the </w:t>
-      </w:r>
-      <w:r>
-        <w:t>BF</w:t>
-      </w:r>
-      <w:r>
-        <w:t xml:space="preserve"> approach that I’ve discussed here, so you won’t be covering the same ground. If you’re a cognitive 21Again, guys, sorry if I’ve misread you. 22I don’t even disagree w/ them: it’s not at all obvious why a Bayesian ANOVA should reproduce (say) the same set of model comparisons that the Type II testing strategy uses. It’s precisely b/c of the fact that I haven’t really come to any strong conclusions that I haven’t added anything to the lsr package to make Bayesian Type II tests easier to produce. - 584 - psychologist, you might want to check out Michael Lee + E.J. Wagenmakers’ book Bayesian Cognitive Modeling (Lee &amp; Wagenmakers, 2014). I picked these two b/c I think they’re especially useful for people in my discipline, but there’s a lot of good books out there, so look around!</w:t>
-      </w:r>
     </w:p>
     <w:sectPr>
       <w:pgSz w:w="12240" w:h="15840"/>
@@ -14062,7 +17679,7 @@
 </file>
 
 <file path=word/numbering.xml><?xml version="1.0" encoding="utf-8"?>
-<w:numbering xmlns:wpc="http://schemas.microsoft.com/office/word/2010/wordprocessingCanvas" xmlns:cx="http://schemas.microsoft.com/office/drawing/2014/chartex" xmlns:cx1="http://schemas.microsoft.com/office/drawing/2015/9/8/chartex" xmlns:cx2="http://schemas.microsoft.com/office/drawing/2015/10/21/chartex" xmlns:cx3="http://schemas.microsoft.com/office/drawing/2016/5/9/chartex" xmlns:cx4="http://schemas.microsoft.com/office/drawing/2016/5/10/chartex" xmlns:cx5="http://schemas.microsoft.com/office/drawing/2016/5/11/chartex" xmlns:cx6="http://schemas.microsoft.com/office/drawing/2016/5/12/chartex" xmlns:cx7="http://schemas.microsoft.com/office/drawing/2016/5/13/chartex" xmlns:cx8="http://schemas.microsoft.com/office/drawing/2016/5/14/chartex" xmlns:mc="http://schemas.openxmlformats.org/markup-compatibility/2006" xmlns:aink="http://schemas.microsoft.com/office/drawing/2016/ink" xmlns:am3d="http://schemas.microsoft.com/office/drawing/2017/model3d" xmlns:o="urn:schemas-microsoft-com:office:office" xmlns:r="http://schemas.openxmlformats.org/officeDocument/2006/relationships" xmlns:m="http://schemas.openxmlformats.org/officeDocument/2006/math" xmlns:v="urn:schemas-microsoft-com:vml" xmlns:wp14="http://schemas.microsoft.com/office/word/2010/wordprocessingDrawing" xmlns:wp="http://schemas.openxmlformats.org/drawingml/2006/wordprocessingDrawing" xmlns:w10="urn:schemas-microsoft-com:office:word" xmlns:w="http://schemas.openxmlformats.org/wordprocessingml/2006/main" xmlns:w14="http://schemas.microsoft.com/office/word/2010/wordml" xmlns:w15="http://schemas.microsoft.com/office/word/2012/wordml" xmlns:w16cid="http://schemas.microsoft.com/office/word/2016/wordml/cid" xmlns:w16se="http://schemas.microsoft.com/office/word/2015/wordml/symex" xmlns:wpg="http://schemas.microsoft.com/office/word/2010/wordprocessingGroup" xmlns:wpi="http://schemas.microsoft.com/office/word/2010/wordprocessingInk" xmlns:wne="http://schemas.microsoft.com/office/word/2006/wordml" xmlns:wps="http://schemas.microsoft.com/office/word/2010/wordprocessingShape" mc:Ignorable="w14 w15 w16se w16cid wp14">
+<w:numbering xmlns:wpc="http://schemas.microsoft.com/office/word/2010/wordprocessingCanvas" xmlns:mc="http://schemas.openxmlformats.org/markup-compatibility/2006" xmlns:o="urn:schemas-microsoft-com:office:office" xmlns:r="http://schemas.openxmlformats.org/officeDocument/2006/relationships" xmlns:m="http://schemas.openxmlformats.org/officeDocument/2006/math" xmlns:v="urn:schemas-microsoft-com:vml" xmlns:wp14="http://schemas.microsoft.com/office/word/2010/wordprocessingDrawing" xmlns:wp="http://schemas.openxmlformats.org/drawingml/2006/wordprocessingDrawing" xmlns:w10="urn:schemas-microsoft-com:office:word" xmlns:w="http://schemas.openxmlformats.org/wordprocessingml/2006/main" xmlns:w14="http://schemas.microsoft.com/office/word/2010/wordml" xmlns:w15="http://schemas.microsoft.com/office/word/2012/wordml" xmlns:wpg="http://schemas.microsoft.com/office/word/2010/wordprocessingGroup" xmlns:wpi="http://schemas.microsoft.com/office/word/2010/wordprocessingInk" xmlns:wne="http://schemas.microsoft.com/office/word/2006/wordml" xmlns:wps="http://schemas.microsoft.com/office/word/2010/wordprocessingShape" mc:Ignorable="w14 w15 wp14">
   <w:abstractNum w:abstractNumId="0" w15:restartNumberingAfterBreak="0">
     <w:nsid w:val="FFFFFF89"/>
     <w:multiLevelType w:val="singleLevel"/>
@@ -14094,7 +17711,7 @@
 </file>
 
 <file path=word/styles.xml><?xml version="1.0" encoding="utf-8"?>
-<w:styles xmlns:mc="http://schemas.openxmlformats.org/markup-compatibility/2006" xmlns:r="http://schemas.openxmlformats.org/officeDocument/2006/relationships" xmlns:w="http://schemas.openxmlformats.org/wordprocessingml/2006/main" xmlns:w14="http://schemas.microsoft.com/office/word/2010/wordml" xmlns:w15="http://schemas.microsoft.com/office/word/2012/wordml" xmlns:w16cid="http://schemas.microsoft.com/office/word/2016/wordml/cid" xmlns:w16se="http://schemas.microsoft.com/office/word/2015/wordml/symex" mc:Ignorable="w14 w15 w16se w16cid">
+<w:styles xmlns:mc="http://schemas.openxmlformats.org/markup-compatibility/2006" xmlns:r="http://schemas.openxmlformats.org/officeDocument/2006/relationships" xmlns:w="http://schemas.openxmlformats.org/wordprocessingml/2006/main" xmlns:w14="http://schemas.microsoft.com/office/word/2010/wordml" xmlns:w15="http://schemas.microsoft.com/office/word/2012/wordml" mc:Ignorable="w14 w15">
   <w:docDefaults>
     <w:rPrDefault>
       <w:rPr>
@@ -14110,7 +17727,7 @@
       </w:pPr>
     </w:pPrDefault>
   </w:docDefaults>
-  <w:latentStyles w:defLockedState="0" w:defUIPriority="99" w:defSemiHidden="0" w:defUnhideWhenUsed="0" w:defQFormat="0" w:count="375">
+  <w:latentStyles w:defLockedState="0" w:defUIPriority="99" w:defSemiHidden="0" w:defUnhideWhenUsed="0" w:defQFormat="0" w:count="371">
     <w:lsdException w:name="Normal" w:uiPriority="0" w:qFormat="1"/>
     <w:lsdException w:name="heading 1" w:uiPriority="9" w:qFormat="1"/>
     <w:lsdException w:name="heading 2" w:semiHidden="1" w:uiPriority="9" w:unhideWhenUsed="1" w:qFormat="1"/>
@@ -14482,10 +18099,6 @@
     <w:lsdException w:name="List Table 5 Dark Accent 6" w:uiPriority="50"/>
     <w:lsdException w:name="List Table 6 Colorful Accent 6" w:uiPriority="51"/>
     <w:lsdException w:name="List Table 7 Colorful Accent 6" w:uiPriority="52"/>
-    <w:lsdException w:name="Mention" w:semiHidden="1" w:unhideWhenUsed="1"/>
-    <w:lsdException w:name="Smart Hyperlink" w:semiHidden="1" w:unhideWhenUsed="1"/>
-    <w:lsdException w:name="Hashtag" w:semiHidden="1" w:unhideWhenUsed="1"/>
-    <w:lsdException w:name="Unresolved Mention" w:semiHidden="1" w:unhideWhenUsed="1"/>
   </w:latentStyles>
   <w:style w:type="paragraph" w:default="1" w:styleId="Normal">
     <w:name w:val="Normal"/>

</xml_diff>